<commit_message>
saving work on question 2
</commit_message>
<xml_diff>
--- a/Homeworks/PM592_HW1.docx
+++ b/Homeworks/PM592_HW1.docx
@@ -1,6 +1,6 @@
 
 <file path=word/document.xml><?xml version="1.0" encoding="utf-8"?>
-<w:document xmlns:wpc="http://schemas.microsoft.com/office/word/2010/wordprocessingCanvas" xmlns:cx="http://schemas.microsoft.com/office/drawing/2014/chartex" xmlns:cx1="http://schemas.microsoft.com/office/drawing/2015/9/8/chartex" xmlns:cx2="http://schemas.microsoft.com/office/drawing/2015/10/21/chartex" xmlns:cx3="http://schemas.microsoft.com/office/drawing/2016/5/9/chartex" xmlns:cx4="http://schemas.microsoft.com/office/drawing/2016/5/10/chartex" xmlns:cx5="http://schemas.microsoft.com/office/drawing/2016/5/11/chartex" xmlns:cx6="http://schemas.microsoft.com/office/drawing/2016/5/12/chartex" xmlns:cx7="http://schemas.microsoft.com/office/drawing/2016/5/13/chartex" xmlns:cx8="http://schemas.microsoft.com/office/drawing/2016/5/14/chartex" xmlns:mc="http://schemas.openxmlformats.org/markup-compatibility/2006" xmlns:aink="http://schemas.microsoft.com/office/drawing/2016/ink" xmlns:am3d="http://schemas.microsoft.com/office/drawing/2017/model3d" xmlns:o="urn:schemas-microsoft-com:office:office" xmlns:r="http://schemas.openxmlformats.org/officeDocument/2006/relationships" xmlns:m="http://schemas.openxmlformats.org/officeDocument/2006/math" xmlns:v="urn:schemas-microsoft-com:vml" xmlns:wp14="http://schemas.microsoft.com/office/word/2010/wordprocessingDrawing" xmlns:wp="http://schemas.openxmlformats.org/drawingml/2006/wordprocessingDrawing" xmlns:w10="urn:schemas-microsoft-com:office:word" xmlns:w="http://schemas.openxmlformats.org/wordprocessingml/2006/main" xmlns:w14="http://schemas.microsoft.com/office/word/2010/wordml" xmlns:w15="http://schemas.microsoft.com/office/word/2012/wordml" xmlns:w16cex="http://schemas.microsoft.com/office/word/2018/wordml/cex" xmlns:w16cid="http://schemas.microsoft.com/office/word/2016/wordml/cid" xmlns:w16="http://schemas.microsoft.com/office/word/2018/wordml" xmlns:w16sdtdh="http://schemas.microsoft.com/office/word/2020/wordml/sdtdatahash" xmlns:w16se="http://schemas.microsoft.com/office/word/2015/wordml/symex" xmlns:wpg="http://schemas.microsoft.com/office/word/2010/wordprocessingGroup" xmlns:wpi="http://schemas.microsoft.com/office/word/2010/wordprocessingInk" xmlns:wne="http://schemas.microsoft.com/office/word/2006/wordml" xmlns:wps="http://schemas.microsoft.com/office/word/2010/wordprocessingShape" mc:Ignorable="w14 w15 w16se w16cid w16 w16cex w16sdtdh wp14">
+<w:document xmlns:wpc="http://schemas.microsoft.com/office/word/2010/wordprocessingCanvas" xmlns:cx="http://schemas.microsoft.com/office/drawing/2014/chartex" xmlns:cx1="http://schemas.microsoft.com/office/drawing/2015/9/8/chartex" xmlns:cx2="http://schemas.microsoft.com/office/drawing/2015/10/21/chartex" xmlns:cx3="http://schemas.microsoft.com/office/drawing/2016/5/9/chartex" xmlns:cx4="http://schemas.microsoft.com/office/drawing/2016/5/10/chartex" xmlns:cx5="http://schemas.microsoft.com/office/drawing/2016/5/11/chartex" xmlns:cx6="http://schemas.microsoft.com/office/drawing/2016/5/12/chartex" xmlns:cx7="http://schemas.microsoft.com/office/drawing/2016/5/13/chartex" xmlns:cx8="http://schemas.microsoft.com/office/drawing/2016/5/14/chartex" xmlns:mc="http://schemas.openxmlformats.org/markup-compatibility/2006" xmlns:aink="http://schemas.microsoft.com/office/drawing/2016/ink" xmlns:am3d="http://schemas.microsoft.com/office/drawing/2017/model3d" xmlns:o="urn:schemas-microsoft-com:office:office" xmlns:r="http://schemas.openxmlformats.org/officeDocument/2006/relationships" xmlns:m="http://schemas.openxmlformats.org/officeDocument/2006/math" xmlns:v="urn:schemas-microsoft-com:vml" xmlns:wp14="http://schemas.microsoft.com/office/word/2010/wordprocessingDrawing" xmlns:wp="http://schemas.openxmlformats.org/drawingml/2006/wordprocessingDrawing" xmlns:w10="urn:schemas-microsoft-com:office:word" xmlns:w="http://schemas.openxmlformats.org/wordprocessingml/2006/main" xmlns:w14="http://schemas.microsoft.com/office/word/2010/wordml" xmlns:w15="http://schemas.microsoft.com/office/word/2012/wordml" xmlns:w16cex="http://schemas.microsoft.com/office/word/2018/wordml/cex" xmlns:w16cid="http://schemas.microsoft.com/office/word/2016/wordml/cid" xmlns:w16="http://schemas.microsoft.com/office/word/2018/wordml" xmlns:w16se="http://schemas.microsoft.com/office/word/2015/wordml/symex" xmlns:wpg="http://schemas.microsoft.com/office/word/2010/wordprocessingGroup" xmlns:wpi="http://schemas.microsoft.com/office/word/2010/wordprocessingInk" xmlns:wne="http://schemas.microsoft.com/office/word/2006/wordml" xmlns:wps="http://schemas.microsoft.com/office/word/2010/wordprocessingShape" mc:Ignorable="w14 w15 w16se w16cid w16 w16cex wp14">
   <w:body>
     <w:tbl>
       <w:tblPr>
@@ -9,12 +9,12 @@
         <w:tblLook w:val="04A0" w:firstRow="1" w:lastRow="0" w:firstColumn="1" w:lastColumn="0" w:noHBand="0" w:noVBand="1"/>
       </w:tblPr>
       <w:tblGrid>
-        <w:gridCol w:w="5034"/>
+        <w:gridCol w:w="5011"/>
         <w:gridCol w:w="232"/>
         <w:gridCol w:w="234"/>
-        <w:gridCol w:w="985"/>
-        <w:gridCol w:w="986"/>
-        <w:gridCol w:w="1921"/>
+        <w:gridCol w:w="981"/>
+        <w:gridCol w:w="1087"/>
+        <w:gridCol w:w="1913"/>
       </w:tblGrid>
       <w:tr>
         <w:trPr>
@@ -315,6 +315,14 @@
                 <w:szCs w:val="20"/>
               </w:rPr>
             </w:pPr>
+            <w:r>
+              <w:rPr>
+                <w:rFonts w:ascii="Segoe UI" w:eastAsia="Times New Roman" w:hAnsi="Segoe UI" w:cs="Segoe UI"/>
+                <w:sz w:val="20"/>
+                <w:szCs w:val="20"/>
+              </w:rPr>
+              <w:t>Flemming Wu</w:t>
+            </w:r>
           </w:p>
         </w:tc>
         <w:tc>
@@ -905,7 +913,49 @@
         <w:rPr>
           <w:rFonts w:cstheme="minorHAnsi"/>
         </w:rPr>
-        <w:t xml:space="preserve"> and store the variables in a tibble. Attach the code you used to create the tibble and the tibble output.</w:t>
+        <w:t xml:space="preserve"> and store the variables in a </w:t>
+      </w:r>
+      <w:proofErr w:type="spellStart"/>
+      <w:r>
+        <w:rPr>
+          <w:rFonts w:cstheme="minorHAnsi"/>
+        </w:rPr>
+        <w:t>tibble</w:t>
+      </w:r>
+      <w:proofErr w:type="spellEnd"/>
+      <w:r>
+        <w:rPr>
+          <w:rFonts w:cstheme="minorHAnsi"/>
+        </w:rPr>
+        <w:t xml:space="preserve">. Attach the code you used to create the </w:t>
+      </w:r>
+      <w:proofErr w:type="spellStart"/>
+      <w:r>
+        <w:rPr>
+          <w:rFonts w:cstheme="minorHAnsi"/>
+        </w:rPr>
+        <w:t>tibble</w:t>
+      </w:r>
+      <w:proofErr w:type="spellEnd"/>
+      <w:r>
+        <w:rPr>
+          <w:rFonts w:cstheme="minorHAnsi"/>
+        </w:rPr>
+        <w:t xml:space="preserve"> and the </w:t>
+      </w:r>
+      <w:proofErr w:type="spellStart"/>
+      <w:r>
+        <w:rPr>
+          <w:rFonts w:cstheme="minorHAnsi"/>
+        </w:rPr>
+        <w:t>tibble</w:t>
+      </w:r>
+      <w:proofErr w:type="spellEnd"/>
+      <w:r>
+        <w:rPr>
+          <w:rFonts w:cstheme="minorHAnsi"/>
+        </w:rPr>
+        <w:t xml:space="preserve"> output.</w:t>
       </w:r>
       <w:r>
         <w:rPr>
@@ -919,7 +969,23 @@
           <w:rFonts w:ascii="Calibri" w:eastAsia="Times New Roman" w:hAnsi="Calibri" w:cs="Calibri"/>
           <w:color w:val="000000"/>
         </w:rPr>
-        <w:t>Assume Z~N(0,1).</w:t>
+        <w:t>Assume Z~</w:t>
+      </w:r>
+      <w:proofErr w:type="gramStart"/>
+      <w:r>
+        <w:rPr>
+          <w:rFonts w:ascii="Calibri" w:eastAsia="Times New Roman" w:hAnsi="Calibri" w:cs="Calibri"/>
+          <w:color w:val="000000"/>
+        </w:rPr>
+        <w:t>N(</w:t>
+      </w:r>
+      <w:proofErr w:type="gramEnd"/>
+      <w:r>
+        <w:rPr>
+          <w:rFonts w:ascii="Calibri" w:eastAsia="Times New Roman" w:hAnsi="Calibri" w:cs="Calibri"/>
+          <w:color w:val="000000"/>
+        </w:rPr>
+        <w:t>0,1).</w:t>
       </w:r>
     </w:p>
     <w:tbl>
@@ -1024,12 +1090,21 @@
               </w:rPr>
               <w:t xml:space="preserve"> </w:t>
             </w:r>
-            <w:r>
-              <w:rPr>
-                <w:rFonts w:ascii="Calibri" w:eastAsia="Times New Roman" w:hAnsi="Calibri" w:cs="Calibri"/>
-                <w:color w:val="000000"/>
-              </w:rPr>
-              <w:t>P(Z ≤ ?) = 0.01</w:t>
+            <w:proofErr w:type="gramStart"/>
+            <w:r>
+              <w:rPr>
+                <w:rFonts w:ascii="Calibri" w:eastAsia="Times New Roman" w:hAnsi="Calibri" w:cs="Calibri"/>
+                <w:color w:val="000000"/>
+              </w:rPr>
+              <w:t>P(</w:t>
+            </w:r>
+            <w:proofErr w:type="gramEnd"/>
+            <w:r>
+              <w:rPr>
+                <w:rFonts w:ascii="Calibri" w:eastAsia="Times New Roman" w:hAnsi="Calibri" w:cs="Calibri"/>
+                <w:color w:val="000000"/>
+              </w:rPr>
+              <w:t>Z ≤ ?) = 0.01</w:t>
             </w:r>
           </w:p>
         </w:tc>
@@ -1178,12 +1253,21 @@
               </w:rPr>
               <w:t xml:space="preserve">] </w:t>
             </w:r>
-            <w:r>
-              <w:rPr>
-                <w:rFonts w:ascii="Calibri" w:eastAsia="Times New Roman" w:hAnsi="Calibri" w:cs="Calibri"/>
-                <w:color w:val="000000"/>
-              </w:rPr>
-              <w:t>P(|Z| ≥ 1.96)</w:t>
+            <w:proofErr w:type="gramStart"/>
+            <w:r>
+              <w:rPr>
+                <w:rFonts w:ascii="Calibri" w:eastAsia="Times New Roman" w:hAnsi="Calibri" w:cs="Calibri"/>
+                <w:color w:val="000000"/>
+              </w:rPr>
+              <w:t>P(</w:t>
+            </w:r>
+            <w:proofErr w:type="gramEnd"/>
+            <w:r>
+              <w:rPr>
+                <w:rFonts w:ascii="Calibri" w:eastAsia="Times New Roman" w:hAnsi="Calibri" w:cs="Calibri"/>
+                <w:color w:val="000000"/>
+              </w:rPr>
+              <w:t>|Z| ≥ 1.96)</w:t>
             </w:r>
           </w:p>
         </w:tc>
@@ -1312,6 +1396,7 @@
               </w:rPr>
               <w:t xml:space="preserve">] </w:t>
             </w:r>
+            <w:proofErr w:type="gramStart"/>
             <w:r>
               <w:rPr>
                 <w:rFonts w:ascii="Calibri" w:eastAsia="Times New Roman" w:hAnsi="Calibri" w:cs="Calibri"/>
@@ -1319,6 +1404,7 @@
               </w:rPr>
               <w:t>P(</w:t>
             </w:r>
+            <w:proofErr w:type="gramEnd"/>
             <m:oMath>
               <m:sSubSup>
                 <m:sSubSupPr>
@@ -1509,6 +1595,7 @@
               </w:rPr>
               <w:t xml:space="preserve">] </w:t>
             </w:r>
+            <w:proofErr w:type="gramStart"/>
             <w:r>
               <w:rPr>
                 <w:rFonts w:ascii="Calibri" w:eastAsia="Times New Roman" w:hAnsi="Calibri" w:cs="Calibri"/>
@@ -1516,6 +1603,7 @@
               </w:rPr>
               <w:t>P(</w:t>
             </w:r>
+            <w:proofErr w:type="gramEnd"/>
             <m:oMath>
               <m:sSubSup>
                 <m:sSubSupPr>
@@ -1720,6 +1808,7 @@
               </w:rPr>
               <w:t xml:space="preserve">] </w:t>
             </w:r>
+            <w:proofErr w:type="gramStart"/>
             <w:r>
               <w:rPr>
                 <w:rFonts w:ascii="Calibri" w:eastAsia="Times New Roman" w:hAnsi="Calibri" w:cs="Calibri"/>
@@ -1727,6 +1816,7 @@
               </w:rPr>
               <w:t>P(</w:t>
             </w:r>
+            <w:proofErr w:type="gramEnd"/>
             <w:r>
               <w:rPr>
                 <w:rFonts w:ascii="Calibri" w:eastAsia="Times New Roman" w:hAnsi="Calibri" w:cs="Calibri"/>
@@ -1906,6 +1996,7 @@
               </w:rPr>
               <w:t xml:space="preserve">] </w:t>
             </w:r>
+            <w:proofErr w:type="gramStart"/>
             <w:r>
               <w:rPr>
                 <w:rFonts w:ascii="Calibri" w:eastAsia="Times New Roman" w:hAnsi="Calibri" w:cs="Calibri"/>
@@ -1913,6 +2004,7 @@
               </w:rPr>
               <w:t>P(</w:t>
             </w:r>
+            <w:proofErr w:type="gramEnd"/>
             <w:r>
               <w:rPr>
                 <w:rFonts w:ascii="Calibri" w:eastAsia="Times New Roman" w:hAnsi="Calibri" w:cs="Calibri"/>
@@ -1974,6 +2066,1243 @@
           <w:color w:val="000000"/>
         </w:rPr>
       </w:pPr>
+    </w:p>
+    <w:p>
+      <w:pPr>
+        <w:rPr>
+          <w:rFonts w:ascii="Calibri" w:eastAsia="Times New Roman" w:hAnsi="Calibri" w:cs="Calibri"/>
+          <w:color w:val="000000"/>
+        </w:rPr>
+      </w:pPr>
+      <w:r>
+        <w:rPr>
+          <w:rFonts w:ascii="Calibri" w:eastAsia="Times New Roman" w:hAnsi="Calibri" w:cs="Calibri"/>
+          <w:color w:val="000000"/>
+        </w:rPr>
+        <w:br w:type="page"/>
+      </w:r>
+    </w:p>
+    <w:p>
+      <w:pPr>
+        <w:pStyle w:val="HTMLPreformatted"/>
+        <w:shd w:val="clear" w:color="auto" w:fill="0B0A09"/>
+        <w:wordWrap w:val="0"/>
+        <w:rPr>
+          <w:rStyle w:val="gnd-iwgdn2b"/>
+          <w:rFonts w:ascii="Consolas" w:hAnsi="Consolas"/>
+          <w:color w:val="949C8B"/>
+        </w:rPr>
+      </w:pPr>
+      <w:r>
+        <w:rPr>
+          <w:rStyle w:val="gnd-iwgdo3b"/>
+          <w:rFonts w:ascii="Consolas" w:hAnsi="Consolas"/>
+          <w:color w:val="949C8B"/>
+        </w:rPr>
+        <w:lastRenderedPageBreak/>
+        <w:t xml:space="preserve">&gt; </w:t>
+      </w:r>
+      <w:r>
+        <w:rPr>
+          <w:rStyle w:val="gnd-iwgdn2b"/>
+          <w:rFonts w:ascii="Consolas" w:hAnsi="Consolas"/>
+          <w:color w:val="949C8B"/>
+        </w:rPr>
+        <w:t># 1a</w:t>
+      </w:r>
+    </w:p>
+    <w:p>
+      <w:pPr>
+        <w:pStyle w:val="HTMLPreformatted"/>
+        <w:shd w:val="clear" w:color="auto" w:fill="0B0A09"/>
+        <w:wordWrap w:val="0"/>
+        <w:rPr>
+          <w:rStyle w:val="gnd-iwgdn2b"/>
+          <w:rFonts w:ascii="Consolas" w:hAnsi="Consolas"/>
+          <w:color w:val="949C8B"/>
+        </w:rPr>
+      </w:pPr>
+      <w:r>
+        <w:rPr>
+          <w:rStyle w:val="gnd-iwgdo3b"/>
+          <w:rFonts w:ascii="Consolas" w:hAnsi="Consolas"/>
+          <w:color w:val="949C8B"/>
+        </w:rPr>
+        <w:t xml:space="preserve">&gt; </w:t>
+      </w:r>
+      <w:r>
+        <w:rPr>
+          <w:rStyle w:val="gnd-iwgdn2b"/>
+          <w:rFonts w:ascii="Consolas" w:hAnsi="Consolas"/>
+          <w:color w:val="949C8B"/>
+        </w:rPr>
+        <w:t xml:space="preserve">a &lt;- </w:t>
+      </w:r>
+      <w:proofErr w:type="spellStart"/>
+      <w:proofErr w:type="gramStart"/>
+      <w:r>
+        <w:rPr>
+          <w:rStyle w:val="gnd-iwgdn2b"/>
+          <w:rFonts w:ascii="Consolas" w:hAnsi="Consolas"/>
+          <w:color w:val="949C8B"/>
+        </w:rPr>
+        <w:t>qnorm</w:t>
+      </w:r>
+      <w:proofErr w:type="spellEnd"/>
+      <w:r>
+        <w:rPr>
+          <w:rStyle w:val="gnd-iwgdn2b"/>
+          <w:rFonts w:ascii="Consolas" w:hAnsi="Consolas"/>
+          <w:color w:val="949C8B"/>
+        </w:rPr>
+        <w:t>(</w:t>
+      </w:r>
+      <w:proofErr w:type="gramEnd"/>
+      <w:r>
+        <w:rPr>
+          <w:rStyle w:val="gnd-iwgdn2b"/>
+          <w:rFonts w:ascii="Consolas" w:hAnsi="Consolas"/>
+          <w:color w:val="949C8B"/>
+        </w:rPr>
+        <w:t xml:space="preserve">p=0.01, mean=0, </w:t>
+      </w:r>
+      <w:proofErr w:type="spellStart"/>
+      <w:r>
+        <w:rPr>
+          <w:rStyle w:val="gnd-iwgdn2b"/>
+          <w:rFonts w:ascii="Consolas" w:hAnsi="Consolas"/>
+          <w:color w:val="949C8B"/>
+        </w:rPr>
+        <w:t>sd</w:t>
+      </w:r>
+      <w:proofErr w:type="spellEnd"/>
+      <w:r>
+        <w:rPr>
+          <w:rStyle w:val="gnd-iwgdn2b"/>
+          <w:rFonts w:ascii="Consolas" w:hAnsi="Consolas"/>
+          <w:color w:val="949C8B"/>
+        </w:rPr>
+        <w:t>=1)</w:t>
+      </w:r>
+    </w:p>
+    <w:p>
+      <w:pPr>
+        <w:pStyle w:val="HTMLPreformatted"/>
+        <w:shd w:val="clear" w:color="auto" w:fill="0B0A09"/>
+        <w:wordWrap w:val="0"/>
+        <w:rPr>
+          <w:rStyle w:val="gnd-iwgdn2b"/>
+          <w:rFonts w:ascii="Consolas" w:hAnsi="Consolas"/>
+          <w:color w:val="949C8B"/>
+        </w:rPr>
+      </w:pPr>
+      <w:r>
+        <w:rPr>
+          <w:rStyle w:val="gnd-iwgdo3b"/>
+          <w:rFonts w:ascii="Consolas" w:hAnsi="Consolas"/>
+          <w:color w:val="949C8B"/>
+        </w:rPr>
+        <w:t xml:space="preserve">&gt; </w:t>
+      </w:r>
+    </w:p>
+    <w:p>
+      <w:pPr>
+        <w:pStyle w:val="HTMLPreformatted"/>
+        <w:shd w:val="clear" w:color="auto" w:fill="0B0A09"/>
+        <w:wordWrap w:val="0"/>
+        <w:rPr>
+          <w:rStyle w:val="gnd-iwgdn2b"/>
+          <w:rFonts w:ascii="Consolas" w:hAnsi="Consolas"/>
+          <w:color w:val="949C8B"/>
+        </w:rPr>
+      </w:pPr>
+      <w:r>
+        <w:rPr>
+          <w:rStyle w:val="gnd-iwgdo3b"/>
+          <w:rFonts w:ascii="Consolas" w:hAnsi="Consolas"/>
+          <w:color w:val="949C8B"/>
+        </w:rPr>
+        <w:t xml:space="preserve">&gt; </w:t>
+      </w:r>
+      <w:r>
+        <w:rPr>
+          <w:rStyle w:val="gnd-iwgdn2b"/>
+          <w:rFonts w:ascii="Consolas" w:hAnsi="Consolas"/>
+          <w:color w:val="949C8B"/>
+        </w:rPr>
+        <w:t># 1b</w:t>
+      </w:r>
+    </w:p>
+    <w:p>
+      <w:pPr>
+        <w:pStyle w:val="HTMLPreformatted"/>
+        <w:shd w:val="clear" w:color="auto" w:fill="0B0A09"/>
+        <w:wordWrap w:val="0"/>
+        <w:rPr>
+          <w:rStyle w:val="gnd-iwgdn2b"/>
+          <w:rFonts w:ascii="Consolas" w:hAnsi="Consolas"/>
+          <w:color w:val="949C8B"/>
+        </w:rPr>
+      </w:pPr>
+      <w:r>
+        <w:rPr>
+          <w:rStyle w:val="gnd-iwgdo3b"/>
+          <w:rFonts w:ascii="Consolas" w:hAnsi="Consolas"/>
+          <w:color w:val="949C8B"/>
+        </w:rPr>
+        <w:t xml:space="preserve">&gt; </w:t>
+      </w:r>
+      <w:r>
+        <w:rPr>
+          <w:rStyle w:val="gnd-iwgdn2b"/>
+          <w:rFonts w:ascii="Consolas" w:hAnsi="Consolas"/>
+          <w:color w:val="949C8B"/>
+        </w:rPr>
+        <w:t>b &lt;- 2*</w:t>
+      </w:r>
+      <w:proofErr w:type="spellStart"/>
+      <w:proofErr w:type="gramStart"/>
+      <w:r>
+        <w:rPr>
+          <w:rStyle w:val="gnd-iwgdn2b"/>
+          <w:rFonts w:ascii="Consolas" w:hAnsi="Consolas"/>
+          <w:color w:val="949C8B"/>
+        </w:rPr>
+        <w:t>pnorm</w:t>
+      </w:r>
+      <w:proofErr w:type="spellEnd"/>
+      <w:r>
+        <w:rPr>
+          <w:rStyle w:val="gnd-iwgdn2b"/>
+          <w:rFonts w:ascii="Consolas" w:hAnsi="Consolas"/>
+          <w:color w:val="949C8B"/>
+        </w:rPr>
+        <w:t>(</w:t>
+      </w:r>
+      <w:proofErr w:type="gramEnd"/>
+      <w:r>
+        <w:rPr>
+          <w:rStyle w:val="gnd-iwgdn2b"/>
+          <w:rFonts w:ascii="Consolas" w:hAnsi="Consolas"/>
+          <w:color w:val="949C8B"/>
+        </w:rPr>
+        <w:t xml:space="preserve">q=1.96, </w:t>
+      </w:r>
+      <w:proofErr w:type="spellStart"/>
+      <w:r>
+        <w:rPr>
+          <w:rStyle w:val="gnd-iwgdn2b"/>
+          <w:rFonts w:ascii="Consolas" w:hAnsi="Consolas"/>
+          <w:color w:val="949C8B"/>
+        </w:rPr>
+        <w:t>lower.tail</w:t>
+      </w:r>
+      <w:proofErr w:type="spellEnd"/>
+      <w:r>
+        <w:rPr>
+          <w:rStyle w:val="gnd-iwgdn2b"/>
+          <w:rFonts w:ascii="Consolas" w:hAnsi="Consolas"/>
+          <w:color w:val="949C8B"/>
+        </w:rPr>
+        <w:t>=F)</w:t>
+      </w:r>
+    </w:p>
+    <w:p>
+      <w:pPr>
+        <w:pStyle w:val="HTMLPreformatted"/>
+        <w:shd w:val="clear" w:color="auto" w:fill="0B0A09"/>
+        <w:wordWrap w:val="0"/>
+        <w:rPr>
+          <w:rStyle w:val="gnd-iwgdn2b"/>
+          <w:rFonts w:ascii="Consolas" w:hAnsi="Consolas"/>
+          <w:color w:val="949C8B"/>
+        </w:rPr>
+      </w:pPr>
+      <w:r>
+        <w:rPr>
+          <w:rStyle w:val="gnd-iwgdo3b"/>
+          <w:rFonts w:ascii="Consolas" w:hAnsi="Consolas"/>
+          <w:color w:val="949C8B"/>
+        </w:rPr>
+        <w:t xml:space="preserve">&gt; </w:t>
+      </w:r>
+    </w:p>
+    <w:p>
+      <w:pPr>
+        <w:pStyle w:val="HTMLPreformatted"/>
+        <w:shd w:val="clear" w:color="auto" w:fill="0B0A09"/>
+        <w:wordWrap w:val="0"/>
+        <w:rPr>
+          <w:rStyle w:val="gnd-iwgdn2b"/>
+          <w:rFonts w:ascii="Consolas" w:hAnsi="Consolas"/>
+          <w:color w:val="949C8B"/>
+        </w:rPr>
+      </w:pPr>
+      <w:r>
+        <w:rPr>
+          <w:rStyle w:val="gnd-iwgdo3b"/>
+          <w:rFonts w:ascii="Consolas" w:hAnsi="Consolas"/>
+          <w:color w:val="949C8B"/>
+        </w:rPr>
+        <w:t xml:space="preserve">&gt; </w:t>
+      </w:r>
+      <w:r>
+        <w:rPr>
+          <w:rStyle w:val="gnd-iwgdn2b"/>
+          <w:rFonts w:ascii="Consolas" w:hAnsi="Consolas"/>
+          <w:color w:val="949C8B"/>
+        </w:rPr>
+        <w:t># 1c</w:t>
+      </w:r>
+    </w:p>
+    <w:p>
+      <w:pPr>
+        <w:pStyle w:val="HTMLPreformatted"/>
+        <w:shd w:val="clear" w:color="auto" w:fill="0B0A09"/>
+        <w:wordWrap w:val="0"/>
+        <w:rPr>
+          <w:rStyle w:val="gnd-iwgdn2b"/>
+          <w:rFonts w:ascii="Consolas" w:hAnsi="Consolas"/>
+          <w:color w:val="949C8B"/>
+        </w:rPr>
+      </w:pPr>
+      <w:r>
+        <w:rPr>
+          <w:rStyle w:val="gnd-iwgdo3b"/>
+          <w:rFonts w:ascii="Consolas" w:hAnsi="Consolas"/>
+          <w:color w:val="949C8B"/>
+        </w:rPr>
+        <w:t xml:space="preserve">&gt; </w:t>
+      </w:r>
+      <w:r>
+        <w:rPr>
+          <w:rStyle w:val="gnd-iwgdn2b"/>
+          <w:rFonts w:ascii="Consolas" w:hAnsi="Consolas"/>
+          <w:color w:val="949C8B"/>
+        </w:rPr>
+        <w:t xml:space="preserve">c &lt;- </w:t>
+      </w:r>
+      <w:proofErr w:type="spellStart"/>
+      <w:proofErr w:type="gramStart"/>
+      <w:r>
+        <w:rPr>
+          <w:rStyle w:val="gnd-iwgdn2b"/>
+          <w:rFonts w:ascii="Consolas" w:hAnsi="Consolas"/>
+          <w:color w:val="949C8B"/>
+        </w:rPr>
+        <w:t>qchisq</w:t>
+      </w:r>
+      <w:proofErr w:type="spellEnd"/>
+      <w:r>
+        <w:rPr>
+          <w:rStyle w:val="gnd-iwgdn2b"/>
+          <w:rFonts w:ascii="Consolas" w:hAnsi="Consolas"/>
+          <w:color w:val="949C8B"/>
+        </w:rPr>
+        <w:t>(</w:t>
+      </w:r>
+      <w:proofErr w:type="gramEnd"/>
+      <w:r>
+        <w:rPr>
+          <w:rStyle w:val="gnd-iwgdn2b"/>
+          <w:rFonts w:ascii="Consolas" w:hAnsi="Consolas"/>
+          <w:color w:val="949C8B"/>
+        </w:rPr>
+        <w:t>p=0.95, df=7)</w:t>
+      </w:r>
+    </w:p>
+    <w:p>
+      <w:pPr>
+        <w:pStyle w:val="HTMLPreformatted"/>
+        <w:shd w:val="clear" w:color="auto" w:fill="0B0A09"/>
+        <w:wordWrap w:val="0"/>
+        <w:rPr>
+          <w:rStyle w:val="gnd-iwgdn2b"/>
+          <w:rFonts w:ascii="Consolas" w:hAnsi="Consolas"/>
+          <w:color w:val="949C8B"/>
+        </w:rPr>
+      </w:pPr>
+      <w:r>
+        <w:rPr>
+          <w:rStyle w:val="gnd-iwgdo3b"/>
+          <w:rFonts w:ascii="Consolas" w:hAnsi="Consolas"/>
+          <w:color w:val="949C8B"/>
+        </w:rPr>
+        <w:t xml:space="preserve">&gt; </w:t>
+      </w:r>
+    </w:p>
+    <w:p>
+      <w:pPr>
+        <w:pStyle w:val="HTMLPreformatted"/>
+        <w:shd w:val="clear" w:color="auto" w:fill="0B0A09"/>
+        <w:wordWrap w:val="0"/>
+        <w:rPr>
+          <w:rStyle w:val="gnd-iwgdn2b"/>
+          <w:rFonts w:ascii="Consolas" w:hAnsi="Consolas"/>
+          <w:color w:val="949C8B"/>
+        </w:rPr>
+      </w:pPr>
+      <w:r>
+        <w:rPr>
+          <w:rStyle w:val="gnd-iwgdo3b"/>
+          <w:rFonts w:ascii="Consolas" w:hAnsi="Consolas"/>
+          <w:color w:val="949C8B"/>
+        </w:rPr>
+        <w:t xml:space="preserve">&gt; </w:t>
+      </w:r>
+      <w:r>
+        <w:rPr>
+          <w:rStyle w:val="gnd-iwgdn2b"/>
+          <w:rFonts w:ascii="Consolas" w:hAnsi="Consolas"/>
+          <w:color w:val="949C8B"/>
+        </w:rPr>
+        <w:t># 1d</w:t>
+      </w:r>
+    </w:p>
+    <w:p>
+      <w:pPr>
+        <w:pStyle w:val="HTMLPreformatted"/>
+        <w:shd w:val="clear" w:color="auto" w:fill="0B0A09"/>
+        <w:wordWrap w:val="0"/>
+        <w:rPr>
+          <w:rStyle w:val="gnd-iwgdn2b"/>
+          <w:rFonts w:ascii="Consolas" w:hAnsi="Consolas"/>
+          <w:color w:val="949C8B"/>
+        </w:rPr>
+      </w:pPr>
+      <w:r>
+        <w:rPr>
+          <w:rStyle w:val="gnd-iwgdo3b"/>
+          <w:rFonts w:ascii="Consolas" w:hAnsi="Consolas"/>
+          <w:color w:val="949C8B"/>
+        </w:rPr>
+        <w:t xml:space="preserve">&gt; </w:t>
+      </w:r>
+      <w:r>
+        <w:rPr>
+          <w:rStyle w:val="gnd-iwgdn2b"/>
+          <w:rFonts w:ascii="Consolas" w:hAnsi="Consolas"/>
+          <w:color w:val="949C8B"/>
+        </w:rPr>
+        <w:t xml:space="preserve">d &lt;- </w:t>
+      </w:r>
+      <w:proofErr w:type="spellStart"/>
+      <w:proofErr w:type="gramStart"/>
+      <w:r>
+        <w:rPr>
+          <w:rStyle w:val="gnd-iwgdn2b"/>
+          <w:rFonts w:ascii="Consolas" w:hAnsi="Consolas"/>
+          <w:color w:val="949C8B"/>
+        </w:rPr>
+        <w:t>pchisq</w:t>
+      </w:r>
+      <w:proofErr w:type="spellEnd"/>
+      <w:r>
+        <w:rPr>
+          <w:rStyle w:val="gnd-iwgdn2b"/>
+          <w:rFonts w:ascii="Consolas" w:hAnsi="Consolas"/>
+          <w:color w:val="949C8B"/>
+        </w:rPr>
+        <w:t>(</w:t>
+      </w:r>
+      <w:proofErr w:type="gramEnd"/>
+      <w:r>
+        <w:rPr>
+          <w:rStyle w:val="gnd-iwgdn2b"/>
+          <w:rFonts w:ascii="Consolas" w:hAnsi="Consolas"/>
+          <w:color w:val="949C8B"/>
+        </w:rPr>
+        <w:t>q=10, df=12)</w:t>
+      </w:r>
+    </w:p>
+    <w:p>
+      <w:pPr>
+        <w:pStyle w:val="HTMLPreformatted"/>
+        <w:shd w:val="clear" w:color="auto" w:fill="0B0A09"/>
+        <w:wordWrap w:val="0"/>
+        <w:rPr>
+          <w:rStyle w:val="gnd-iwgdn2b"/>
+          <w:rFonts w:ascii="Consolas" w:hAnsi="Consolas"/>
+          <w:color w:val="949C8B"/>
+        </w:rPr>
+      </w:pPr>
+      <w:r>
+        <w:rPr>
+          <w:rStyle w:val="gnd-iwgdo3b"/>
+          <w:rFonts w:ascii="Consolas" w:hAnsi="Consolas"/>
+          <w:color w:val="949C8B"/>
+        </w:rPr>
+        <w:t xml:space="preserve">&gt; </w:t>
+      </w:r>
+    </w:p>
+    <w:p>
+      <w:pPr>
+        <w:pStyle w:val="HTMLPreformatted"/>
+        <w:shd w:val="clear" w:color="auto" w:fill="0B0A09"/>
+        <w:wordWrap w:val="0"/>
+        <w:rPr>
+          <w:rStyle w:val="gnd-iwgdn2b"/>
+          <w:rFonts w:ascii="Consolas" w:hAnsi="Consolas"/>
+          <w:color w:val="949C8B"/>
+        </w:rPr>
+      </w:pPr>
+      <w:r>
+        <w:rPr>
+          <w:rStyle w:val="gnd-iwgdo3b"/>
+          <w:rFonts w:ascii="Consolas" w:hAnsi="Consolas"/>
+          <w:color w:val="949C8B"/>
+        </w:rPr>
+        <w:t xml:space="preserve">&gt; </w:t>
+      </w:r>
+      <w:r>
+        <w:rPr>
+          <w:rStyle w:val="gnd-iwgdn2b"/>
+          <w:rFonts w:ascii="Consolas" w:hAnsi="Consolas"/>
+          <w:color w:val="949C8B"/>
+        </w:rPr>
+        <w:t># 1e</w:t>
+      </w:r>
+    </w:p>
+    <w:p>
+      <w:pPr>
+        <w:pStyle w:val="HTMLPreformatted"/>
+        <w:shd w:val="clear" w:color="auto" w:fill="0B0A09"/>
+        <w:wordWrap w:val="0"/>
+        <w:rPr>
+          <w:rStyle w:val="gnd-iwgdn2b"/>
+          <w:rFonts w:ascii="Consolas" w:hAnsi="Consolas"/>
+          <w:color w:val="949C8B"/>
+        </w:rPr>
+      </w:pPr>
+      <w:r>
+        <w:rPr>
+          <w:rStyle w:val="gnd-iwgdo3b"/>
+          <w:rFonts w:ascii="Consolas" w:hAnsi="Consolas"/>
+          <w:color w:val="949C8B"/>
+        </w:rPr>
+        <w:t xml:space="preserve">&gt; </w:t>
+      </w:r>
+      <w:r>
+        <w:rPr>
+          <w:rStyle w:val="gnd-iwgdn2b"/>
+          <w:rFonts w:ascii="Consolas" w:hAnsi="Consolas"/>
+          <w:color w:val="949C8B"/>
+        </w:rPr>
+        <w:t xml:space="preserve">e &lt;- </w:t>
+      </w:r>
+      <w:proofErr w:type="gramStart"/>
+      <w:r>
+        <w:rPr>
+          <w:rStyle w:val="gnd-iwgdn2b"/>
+          <w:rFonts w:ascii="Consolas" w:hAnsi="Consolas"/>
+          <w:color w:val="949C8B"/>
+        </w:rPr>
+        <w:t>abs(</w:t>
+      </w:r>
+      <w:proofErr w:type="gramEnd"/>
+      <w:r>
+        <w:rPr>
+          <w:rStyle w:val="gnd-iwgdn2b"/>
+          <w:rFonts w:ascii="Consolas" w:hAnsi="Consolas"/>
+          <w:color w:val="949C8B"/>
+        </w:rPr>
+        <w:t>qt(p=.15/2, df=16))</w:t>
+      </w:r>
+    </w:p>
+    <w:p>
+      <w:pPr>
+        <w:pStyle w:val="HTMLPreformatted"/>
+        <w:shd w:val="clear" w:color="auto" w:fill="0B0A09"/>
+        <w:wordWrap w:val="0"/>
+        <w:rPr>
+          <w:rStyle w:val="gnd-iwgdn2b"/>
+          <w:rFonts w:ascii="Consolas" w:hAnsi="Consolas"/>
+          <w:color w:val="949C8B"/>
+        </w:rPr>
+      </w:pPr>
+      <w:r>
+        <w:rPr>
+          <w:rStyle w:val="gnd-iwgdo3b"/>
+          <w:rFonts w:ascii="Consolas" w:hAnsi="Consolas"/>
+          <w:color w:val="949C8B"/>
+        </w:rPr>
+        <w:t xml:space="preserve">&gt; </w:t>
+      </w:r>
+    </w:p>
+    <w:p>
+      <w:pPr>
+        <w:pStyle w:val="HTMLPreformatted"/>
+        <w:shd w:val="clear" w:color="auto" w:fill="0B0A09"/>
+        <w:wordWrap w:val="0"/>
+        <w:rPr>
+          <w:rStyle w:val="gnd-iwgdn2b"/>
+          <w:rFonts w:ascii="Consolas" w:hAnsi="Consolas"/>
+          <w:color w:val="949C8B"/>
+        </w:rPr>
+      </w:pPr>
+      <w:r>
+        <w:rPr>
+          <w:rStyle w:val="gnd-iwgdo3b"/>
+          <w:rFonts w:ascii="Consolas" w:hAnsi="Consolas"/>
+          <w:color w:val="949C8B"/>
+        </w:rPr>
+        <w:t xml:space="preserve">&gt; </w:t>
+      </w:r>
+      <w:r>
+        <w:rPr>
+          <w:rStyle w:val="gnd-iwgdn2b"/>
+          <w:rFonts w:ascii="Consolas" w:hAnsi="Consolas"/>
+          <w:color w:val="949C8B"/>
+        </w:rPr>
+        <w:t># 1f</w:t>
+      </w:r>
+    </w:p>
+    <w:p>
+      <w:pPr>
+        <w:pStyle w:val="HTMLPreformatted"/>
+        <w:shd w:val="clear" w:color="auto" w:fill="0B0A09"/>
+        <w:wordWrap w:val="0"/>
+        <w:rPr>
+          <w:rStyle w:val="gnd-iwgdn2b"/>
+          <w:rFonts w:ascii="Consolas" w:hAnsi="Consolas"/>
+          <w:color w:val="949C8B"/>
+        </w:rPr>
+      </w:pPr>
+      <w:r>
+        <w:rPr>
+          <w:rStyle w:val="gnd-iwgdo3b"/>
+          <w:rFonts w:ascii="Consolas" w:hAnsi="Consolas"/>
+          <w:color w:val="949C8B"/>
+        </w:rPr>
+        <w:t xml:space="preserve">&gt; </w:t>
+      </w:r>
+      <w:r>
+        <w:rPr>
+          <w:rStyle w:val="gnd-iwgdn2b"/>
+          <w:rFonts w:ascii="Consolas" w:hAnsi="Consolas"/>
+          <w:color w:val="949C8B"/>
+        </w:rPr>
+        <w:t xml:space="preserve">f &lt;- </w:t>
+      </w:r>
+      <w:proofErr w:type="gramStart"/>
+      <w:r>
+        <w:rPr>
+          <w:rStyle w:val="gnd-iwgdn2b"/>
+          <w:rFonts w:ascii="Consolas" w:hAnsi="Consolas"/>
+          <w:color w:val="949C8B"/>
+        </w:rPr>
+        <w:t>pf(</w:t>
+      </w:r>
+      <w:proofErr w:type="gramEnd"/>
+      <w:r>
+        <w:rPr>
+          <w:rStyle w:val="gnd-iwgdn2b"/>
+          <w:rFonts w:ascii="Consolas" w:hAnsi="Consolas"/>
+          <w:color w:val="949C8B"/>
+        </w:rPr>
+        <w:t>q=1.9, df1=7, df2=30)</w:t>
+      </w:r>
+    </w:p>
+    <w:p>
+      <w:pPr>
+        <w:pStyle w:val="HTMLPreformatted"/>
+        <w:shd w:val="clear" w:color="auto" w:fill="0B0A09"/>
+        <w:wordWrap w:val="0"/>
+        <w:rPr>
+          <w:rStyle w:val="gnd-iwgdn2b"/>
+          <w:rFonts w:ascii="Consolas" w:hAnsi="Consolas"/>
+          <w:color w:val="949C8B"/>
+        </w:rPr>
+      </w:pPr>
+      <w:r>
+        <w:rPr>
+          <w:rStyle w:val="gnd-iwgdo3b"/>
+          <w:rFonts w:ascii="Consolas" w:hAnsi="Consolas"/>
+          <w:color w:val="949C8B"/>
+        </w:rPr>
+        <w:t xml:space="preserve">&gt; </w:t>
+      </w:r>
+    </w:p>
+    <w:p>
+      <w:pPr>
+        <w:pStyle w:val="HTMLPreformatted"/>
+        <w:shd w:val="clear" w:color="auto" w:fill="0B0A09"/>
+        <w:wordWrap w:val="0"/>
+        <w:rPr>
+          <w:rStyle w:val="gnd-iwgdn2b"/>
+          <w:rFonts w:ascii="Consolas" w:hAnsi="Consolas"/>
+          <w:color w:val="949C8B"/>
+        </w:rPr>
+      </w:pPr>
+      <w:r>
+        <w:rPr>
+          <w:rStyle w:val="gnd-iwgdo3b"/>
+          <w:rFonts w:ascii="Consolas" w:hAnsi="Consolas"/>
+          <w:color w:val="949C8B"/>
+        </w:rPr>
+        <w:t xml:space="preserve">&gt; </w:t>
+      </w:r>
+      <w:proofErr w:type="spellStart"/>
+      <w:r>
+        <w:rPr>
+          <w:rStyle w:val="gnd-iwgdn2b"/>
+          <w:rFonts w:ascii="Consolas" w:hAnsi="Consolas"/>
+          <w:color w:val="949C8B"/>
+        </w:rPr>
+        <w:t>ans</w:t>
+      </w:r>
+      <w:proofErr w:type="spellEnd"/>
+      <w:r>
+        <w:rPr>
+          <w:rStyle w:val="gnd-iwgdn2b"/>
+          <w:rFonts w:ascii="Consolas" w:hAnsi="Consolas"/>
+          <w:color w:val="949C8B"/>
+        </w:rPr>
+        <w:t xml:space="preserve"> &lt;- </w:t>
+      </w:r>
+      <w:proofErr w:type="spellStart"/>
+      <w:proofErr w:type="gramStart"/>
+      <w:r>
+        <w:rPr>
+          <w:rStyle w:val="gnd-iwgdn2b"/>
+          <w:rFonts w:ascii="Consolas" w:hAnsi="Consolas"/>
+          <w:color w:val="949C8B"/>
+        </w:rPr>
+        <w:t>tibble</w:t>
+      </w:r>
+      <w:proofErr w:type="spellEnd"/>
+      <w:r>
+        <w:rPr>
+          <w:rStyle w:val="gnd-iwgdn2b"/>
+          <w:rFonts w:ascii="Consolas" w:hAnsi="Consolas"/>
+          <w:color w:val="949C8B"/>
+        </w:rPr>
+        <w:t>(</w:t>
+      </w:r>
+      <w:proofErr w:type="gramEnd"/>
+    </w:p>
+    <w:p>
+      <w:pPr>
+        <w:pStyle w:val="HTMLPreformatted"/>
+        <w:shd w:val="clear" w:color="auto" w:fill="0B0A09"/>
+        <w:wordWrap w:val="0"/>
+        <w:rPr>
+          <w:rStyle w:val="gnd-iwgdn2b"/>
+          <w:rFonts w:ascii="Consolas" w:hAnsi="Consolas"/>
+          <w:color w:val="949C8B"/>
+        </w:rPr>
+      </w:pPr>
+      <w:r>
+        <w:rPr>
+          <w:rStyle w:val="gnd-iwgdo3b"/>
+          <w:rFonts w:ascii="Consolas" w:hAnsi="Consolas"/>
+          <w:color w:val="949C8B"/>
+        </w:rPr>
+        <w:t xml:space="preserve">+ </w:t>
+      </w:r>
+      <w:r>
+        <w:rPr>
+          <w:rStyle w:val="gnd-iwgdn2b"/>
+          <w:rFonts w:ascii="Consolas" w:hAnsi="Consolas"/>
+          <w:color w:val="949C8B"/>
+        </w:rPr>
+        <w:t xml:space="preserve">  "1a" = a, "1b" = b, "1c" = c, "1d" = d, "1e" = e, "1f" = f</w:t>
+      </w:r>
+    </w:p>
+    <w:p>
+      <w:pPr>
+        <w:pStyle w:val="HTMLPreformatted"/>
+        <w:shd w:val="clear" w:color="auto" w:fill="0B0A09"/>
+        <w:wordWrap w:val="0"/>
+        <w:rPr>
+          <w:rStyle w:val="gnd-iwgdn2b"/>
+          <w:rFonts w:ascii="Consolas" w:hAnsi="Consolas"/>
+          <w:color w:val="949C8B"/>
+        </w:rPr>
+      </w:pPr>
+      <w:r>
+        <w:rPr>
+          <w:rStyle w:val="gnd-iwgdo3b"/>
+          <w:rFonts w:ascii="Consolas" w:hAnsi="Consolas"/>
+          <w:color w:val="949C8B"/>
+        </w:rPr>
+        <w:t xml:space="preserve">+ </w:t>
+      </w:r>
+      <w:r>
+        <w:rPr>
+          <w:rStyle w:val="gnd-iwgdn2b"/>
+          <w:rFonts w:ascii="Consolas" w:hAnsi="Consolas"/>
+          <w:color w:val="949C8B"/>
+        </w:rPr>
+        <w:t>)</w:t>
+      </w:r>
+    </w:p>
+    <w:p>
+      <w:pPr>
+        <w:pStyle w:val="HTMLPreformatted"/>
+        <w:shd w:val="clear" w:color="auto" w:fill="0B0A09"/>
+        <w:wordWrap w:val="0"/>
+        <w:rPr>
+          <w:rStyle w:val="gnd-iwgdn2b"/>
+          <w:rFonts w:ascii="Consolas" w:hAnsi="Consolas"/>
+          <w:color w:val="949C8B"/>
+        </w:rPr>
+      </w:pPr>
+      <w:r>
+        <w:rPr>
+          <w:rStyle w:val="gnd-iwgdo3b"/>
+          <w:rFonts w:ascii="Consolas" w:hAnsi="Consolas"/>
+          <w:color w:val="949C8B"/>
+        </w:rPr>
+        <w:t xml:space="preserve">&gt; </w:t>
+      </w:r>
+      <w:proofErr w:type="spellStart"/>
+      <w:r>
+        <w:rPr>
+          <w:rStyle w:val="gnd-iwgdn2b"/>
+          <w:rFonts w:ascii="Consolas" w:hAnsi="Consolas"/>
+          <w:color w:val="949C8B"/>
+        </w:rPr>
+        <w:t>ans</w:t>
+      </w:r>
+      <w:proofErr w:type="spellEnd"/>
+    </w:p>
+    <w:p>
+      <w:pPr>
+        <w:pStyle w:val="HTMLPreformatted"/>
+        <w:shd w:val="clear" w:color="auto" w:fill="0B0A09"/>
+        <w:wordWrap w:val="0"/>
+        <w:rPr>
+          <w:rStyle w:val="gnd-iwgdh3b"/>
+          <w:rFonts w:ascii="Consolas" w:hAnsi="Consolas"/>
+          <w:color w:val="FCFFE0"/>
+          <w:bdr w:val="none" w:sz="0" w:space="0" w:color="auto" w:frame="1"/>
+        </w:rPr>
+      </w:pPr>
+      <w:r>
+        <w:rPr>
+          <w:rStyle w:val="gnd-iwgdh3b"/>
+          <w:rFonts w:ascii="Consolas" w:hAnsi="Consolas"/>
+          <w:color w:val="FCFFE0"/>
+          <w:bdr w:val="none" w:sz="0" w:space="0" w:color="auto" w:frame="1"/>
+        </w:rPr>
+        <w:t xml:space="preserve"># A </w:t>
+      </w:r>
+      <w:proofErr w:type="spellStart"/>
+      <w:r>
+        <w:rPr>
+          <w:rStyle w:val="gnd-iwgdh3b"/>
+          <w:rFonts w:ascii="Consolas" w:hAnsi="Consolas"/>
+          <w:color w:val="FCFFE0"/>
+          <w:bdr w:val="none" w:sz="0" w:space="0" w:color="auto" w:frame="1"/>
+        </w:rPr>
+        <w:t>tibble</w:t>
+      </w:r>
+      <w:proofErr w:type="spellEnd"/>
+      <w:r>
+        <w:rPr>
+          <w:rStyle w:val="gnd-iwgdh3b"/>
+          <w:rFonts w:ascii="Consolas" w:hAnsi="Consolas"/>
+          <w:color w:val="FCFFE0"/>
+          <w:bdr w:val="none" w:sz="0" w:space="0" w:color="auto" w:frame="1"/>
+        </w:rPr>
+        <w:t>: 1 × 6</w:t>
+      </w:r>
+    </w:p>
+    <w:p>
+      <w:pPr>
+        <w:pStyle w:val="HTMLPreformatted"/>
+        <w:shd w:val="clear" w:color="auto" w:fill="0B0A09"/>
+        <w:wordWrap w:val="0"/>
+        <w:rPr>
+          <w:rStyle w:val="gnd-iwgdh3b"/>
+          <w:rFonts w:ascii="Consolas" w:hAnsi="Consolas"/>
+          <w:color w:val="FCFFE0"/>
+          <w:bdr w:val="none" w:sz="0" w:space="0" w:color="auto" w:frame="1"/>
+        </w:rPr>
+      </w:pPr>
+      <w:r>
+        <w:rPr>
+          <w:rStyle w:val="gnd-iwgdh3b"/>
+          <w:rFonts w:ascii="Consolas" w:hAnsi="Consolas"/>
+          <w:color w:val="FCFFE0"/>
+          <w:bdr w:val="none" w:sz="0" w:space="0" w:color="auto" w:frame="1"/>
+        </w:rPr>
+        <w:t xml:space="preserve">   `1a`   `1b</w:t>
+      </w:r>
+      <w:proofErr w:type="gramStart"/>
+      <w:r>
+        <w:rPr>
+          <w:rStyle w:val="gnd-iwgdh3b"/>
+          <w:rFonts w:ascii="Consolas" w:hAnsi="Consolas"/>
+          <w:color w:val="FCFFE0"/>
+          <w:bdr w:val="none" w:sz="0" w:space="0" w:color="auto" w:frame="1"/>
+        </w:rPr>
+        <w:t>`  `</w:t>
+      </w:r>
+      <w:proofErr w:type="gramEnd"/>
+      <w:r>
+        <w:rPr>
+          <w:rStyle w:val="gnd-iwgdh3b"/>
+          <w:rFonts w:ascii="Consolas" w:hAnsi="Consolas"/>
+          <w:color w:val="FCFFE0"/>
+          <w:bdr w:val="none" w:sz="0" w:space="0" w:color="auto" w:frame="1"/>
+        </w:rPr>
+        <w:t>1c`  `1d`  `1e`  `1f`</w:t>
+      </w:r>
+    </w:p>
+    <w:p>
+      <w:pPr>
+        <w:pStyle w:val="HTMLPreformatted"/>
+        <w:shd w:val="clear" w:color="auto" w:fill="0B0A09"/>
+        <w:wordWrap w:val="0"/>
+        <w:rPr>
+          <w:rStyle w:val="gnd-iwgdh3b"/>
+          <w:rFonts w:ascii="Consolas" w:hAnsi="Consolas"/>
+          <w:color w:val="FCFFE0"/>
+          <w:bdr w:val="none" w:sz="0" w:space="0" w:color="auto" w:frame="1"/>
+        </w:rPr>
+      </w:pPr>
+      <w:r>
+        <w:rPr>
+          <w:rStyle w:val="gnd-iwgdh3b"/>
+          <w:rFonts w:ascii="Consolas" w:hAnsi="Consolas"/>
+          <w:color w:val="FCFFE0"/>
+          <w:bdr w:val="none" w:sz="0" w:space="0" w:color="auto" w:frame="1"/>
+        </w:rPr>
+        <w:t xml:space="preserve">  </w:t>
+      </w:r>
+      <w:r>
+        <w:rPr>
+          <w:rStyle w:val="gnd-iwgdh3b"/>
+          <w:rFonts w:ascii="Consolas" w:hAnsi="Consolas"/>
+          <w:i/>
+          <w:iCs/>
+          <w:color w:val="FCFFE0"/>
+          <w:bdr w:val="none" w:sz="0" w:space="0" w:color="auto" w:frame="1"/>
+        </w:rPr>
+        <w:t>&lt;</w:t>
+      </w:r>
+      <w:proofErr w:type="spellStart"/>
+      <w:r>
+        <w:rPr>
+          <w:rStyle w:val="gnd-iwgdh3b"/>
+          <w:rFonts w:ascii="Consolas" w:hAnsi="Consolas"/>
+          <w:i/>
+          <w:iCs/>
+          <w:color w:val="FCFFE0"/>
+          <w:bdr w:val="none" w:sz="0" w:space="0" w:color="auto" w:frame="1"/>
+        </w:rPr>
+        <w:t>dbl</w:t>
+      </w:r>
+      <w:proofErr w:type="spellEnd"/>
+      <w:proofErr w:type="gramStart"/>
+      <w:r>
+        <w:rPr>
+          <w:rStyle w:val="gnd-iwgdh3b"/>
+          <w:rFonts w:ascii="Consolas" w:hAnsi="Consolas"/>
+          <w:i/>
+          <w:iCs/>
+          <w:color w:val="FCFFE0"/>
+          <w:bdr w:val="none" w:sz="0" w:space="0" w:color="auto" w:frame="1"/>
+        </w:rPr>
+        <w:t>&gt;</w:t>
+      </w:r>
+      <w:r>
+        <w:rPr>
+          <w:rStyle w:val="gnd-iwgdh3b"/>
+          <w:rFonts w:ascii="Consolas" w:hAnsi="Consolas"/>
+          <w:color w:val="FCFFE0"/>
+          <w:bdr w:val="none" w:sz="0" w:space="0" w:color="auto" w:frame="1"/>
+        </w:rPr>
+        <w:t xml:space="preserve">  </w:t>
+      </w:r>
+      <w:r>
+        <w:rPr>
+          <w:rStyle w:val="gnd-iwgdh3b"/>
+          <w:rFonts w:ascii="Consolas" w:hAnsi="Consolas"/>
+          <w:i/>
+          <w:iCs/>
+          <w:color w:val="FCFFE0"/>
+          <w:bdr w:val="none" w:sz="0" w:space="0" w:color="auto" w:frame="1"/>
+        </w:rPr>
+        <w:t>&lt;</w:t>
+      </w:r>
+      <w:proofErr w:type="spellStart"/>
+      <w:proofErr w:type="gramEnd"/>
+      <w:r>
+        <w:rPr>
+          <w:rStyle w:val="gnd-iwgdh3b"/>
+          <w:rFonts w:ascii="Consolas" w:hAnsi="Consolas"/>
+          <w:i/>
+          <w:iCs/>
+          <w:color w:val="FCFFE0"/>
+          <w:bdr w:val="none" w:sz="0" w:space="0" w:color="auto" w:frame="1"/>
+        </w:rPr>
+        <w:t>dbl</w:t>
+      </w:r>
+      <w:proofErr w:type="spellEnd"/>
+      <w:r>
+        <w:rPr>
+          <w:rStyle w:val="gnd-iwgdh3b"/>
+          <w:rFonts w:ascii="Consolas" w:hAnsi="Consolas"/>
+          <w:i/>
+          <w:iCs/>
+          <w:color w:val="FCFFE0"/>
+          <w:bdr w:val="none" w:sz="0" w:space="0" w:color="auto" w:frame="1"/>
+        </w:rPr>
+        <w:t>&gt;</w:t>
+      </w:r>
+      <w:r>
+        <w:rPr>
+          <w:rStyle w:val="gnd-iwgdh3b"/>
+          <w:rFonts w:ascii="Consolas" w:hAnsi="Consolas"/>
+          <w:color w:val="FCFFE0"/>
+          <w:bdr w:val="none" w:sz="0" w:space="0" w:color="auto" w:frame="1"/>
+        </w:rPr>
+        <w:t xml:space="preserve"> </w:t>
+      </w:r>
+      <w:r>
+        <w:rPr>
+          <w:rStyle w:val="gnd-iwgdh3b"/>
+          <w:rFonts w:ascii="Consolas" w:hAnsi="Consolas"/>
+          <w:i/>
+          <w:iCs/>
+          <w:color w:val="FCFFE0"/>
+          <w:bdr w:val="none" w:sz="0" w:space="0" w:color="auto" w:frame="1"/>
+        </w:rPr>
+        <w:t>&lt;</w:t>
+      </w:r>
+      <w:proofErr w:type="spellStart"/>
+      <w:r>
+        <w:rPr>
+          <w:rStyle w:val="gnd-iwgdh3b"/>
+          <w:rFonts w:ascii="Consolas" w:hAnsi="Consolas"/>
+          <w:i/>
+          <w:iCs/>
+          <w:color w:val="FCFFE0"/>
+          <w:bdr w:val="none" w:sz="0" w:space="0" w:color="auto" w:frame="1"/>
+        </w:rPr>
+        <w:t>dbl</w:t>
+      </w:r>
+      <w:proofErr w:type="spellEnd"/>
+      <w:r>
+        <w:rPr>
+          <w:rStyle w:val="gnd-iwgdh3b"/>
+          <w:rFonts w:ascii="Consolas" w:hAnsi="Consolas"/>
+          <w:i/>
+          <w:iCs/>
+          <w:color w:val="FCFFE0"/>
+          <w:bdr w:val="none" w:sz="0" w:space="0" w:color="auto" w:frame="1"/>
+        </w:rPr>
+        <w:t>&gt;</w:t>
+      </w:r>
+      <w:r>
+        <w:rPr>
+          <w:rStyle w:val="gnd-iwgdh3b"/>
+          <w:rFonts w:ascii="Consolas" w:hAnsi="Consolas"/>
+          <w:color w:val="FCFFE0"/>
+          <w:bdr w:val="none" w:sz="0" w:space="0" w:color="auto" w:frame="1"/>
+        </w:rPr>
+        <w:t xml:space="preserve"> </w:t>
+      </w:r>
+      <w:r>
+        <w:rPr>
+          <w:rStyle w:val="gnd-iwgdh3b"/>
+          <w:rFonts w:ascii="Consolas" w:hAnsi="Consolas"/>
+          <w:i/>
+          <w:iCs/>
+          <w:color w:val="FCFFE0"/>
+          <w:bdr w:val="none" w:sz="0" w:space="0" w:color="auto" w:frame="1"/>
+        </w:rPr>
+        <w:t>&lt;</w:t>
+      </w:r>
+      <w:proofErr w:type="spellStart"/>
+      <w:r>
+        <w:rPr>
+          <w:rStyle w:val="gnd-iwgdh3b"/>
+          <w:rFonts w:ascii="Consolas" w:hAnsi="Consolas"/>
+          <w:i/>
+          <w:iCs/>
+          <w:color w:val="FCFFE0"/>
+          <w:bdr w:val="none" w:sz="0" w:space="0" w:color="auto" w:frame="1"/>
+        </w:rPr>
+        <w:t>dbl</w:t>
+      </w:r>
+      <w:proofErr w:type="spellEnd"/>
+      <w:r>
+        <w:rPr>
+          <w:rStyle w:val="gnd-iwgdh3b"/>
+          <w:rFonts w:ascii="Consolas" w:hAnsi="Consolas"/>
+          <w:i/>
+          <w:iCs/>
+          <w:color w:val="FCFFE0"/>
+          <w:bdr w:val="none" w:sz="0" w:space="0" w:color="auto" w:frame="1"/>
+        </w:rPr>
+        <w:t>&gt;</w:t>
+      </w:r>
+      <w:r>
+        <w:rPr>
+          <w:rStyle w:val="gnd-iwgdh3b"/>
+          <w:rFonts w:ascii="Consolas" w:hAnsi="Consolas"/>
+          <w:color w:val="FCFFE0"/>
+          <w:bdr w:val="none" w:sz="0" w:space="0" w:color="auto" w:frame="1"/>
+        </w:rPr>
+        <w:t xml:space="preserve"> </w:t>
+      </w:r>
+      <w:r>
+        <w:rPr>
+          <w:rStyle w:val="gnd-iwgdh3b"/>
+          <w:rFonts w:ascii="Consolas" w:hAnsi="Consolas"/>
+          <w:i/>
+          <w:iCs/>
+          <w:color w:val="FCFFE0"/>
+          <w:bdr w:val="none" w:sz="0" w:space="0" w:color="auto" w:frame="1"/>
+        </w:rPr>
+        <w:t>&lt;</w:t>
+      </w:r>
+      <w:proofErr w:type="spellStart"/>
+      <w:r>
+        <w:rPr>
+          <w:rStyle w:val="gnd-iwgdh3b"/>
+          <w:rFonts w:ascii="Consolas" w:hAnsi="Consolas"/>
+          <w:i/>
+          <w:iCs/>
+          <w:color w:val="FCFFE0"/>
+          <w:bdr w:val="none" w:sz="0" w:space="0" w:color="auto" w:frame="1"/>
+        </w:rPr>
+        <w:t>dbl</w:t>
+      </w:r>
+      <w:proofErr w:type="spellEnd"/>
+      <w:r>
+        <w:rPr>
+          <w:rStyle w:val="gnd-iwgdh3b"/>
+          <w:rFonts w:ascii="Consolas" w:hAnsi="Consolas"/>
+          <w:i/>
+          <w:iCs/>
+          <w:color w:val="FCFFE0"/>
+          <w:bdr w:val="none" w:sz="0" w:space="0" w:color="auto" w:frame="1"/>
+        </w:rPr>
+        <w:t>&gt;</w:t>
+      </w:r>
+      <w:r>
+        <w:rPr>
+          <w:rStyle w:val="gnd-iwgdh3b"/>
+          <w:rFonts w:ascii="Consolas" w:hAnsi="Consolas"/>
+          <w:color w:val="FCFFE0"/>
+          <w:bdr w:val="none" w:sz="0" w:space="0" w:color="auto" w:frame="1"/>
+        </w:rPr>
+        <w:t xml:space="preserve"> </w:t>
+      </w:r>
+      <w:r>
+        <w:rPr>
+          <w:rStyle w:val="gnd-iwgdh3b"/>
+          <w:rFonts w:ascii="Consolas" w:hAnsi="Consolas"/>
+          <w:i/>
+          <w:iCs/>
+          <w:color w:val="FCFFE0"/>
+          <w:bdr w:val="none" w:sz="0" w:space="0" w:color="auto" w:frame="1"/>
+        </w:rPr>
+        <w:t>&lt;</w:t>
+      </w:r>
+      <w:proofErr w:type="spellStart"/>
+      <w:r>
+        <w:rPr>
+          <w:rStyle w:val="gnd-iwgdh3b"/>
+          <w:rFonts w:ascii="Consolas" w:hAnsi="Consolas"/>
+          <w:i/>
+          <w:iCs/>
+          <w:color w:val="FCFFE0"/>
+          <w:bdr w:val="none" w:sz="0" w:space="0" w:color="auto" w:frame="1"/>
+        </w:rPr>
+        <w:t>dbl</w:t>
+      </w:r>
+      <w:proofErr w:type="spellEnd"/>
+      <w:r>
+        <w:rPr>
+          <w:rStyle w:val="gnd-iwgdh3b"/>
+          <w:rFonts w:ascii="Consolas" w:hAnsi="Consolas"/>
+          <w:i/>
+          <w:iCs/>
+          <w:color w:val="FCFFE0"/>
+          <w:bdr w:val="none" w:sz="0" w:space="0" w:color="auto" w:frame="1"/>
+        </w:rPr>
+        <w:t>&gt;</w:t>
+      </w:r>
+    </w:p>
+    <w:p>
+      <w:pPr>
+        <w:pStyle w:val="HTMLPreformatted"/>
+        <w:shd w:val="clear" w:color="auto" w:fill="0B0A09"/>
+        <w:wordWrap w:val="0"/>
+        <w:rPr>
+          <w:rFonts w:ascii="Consolas" w:hAnsi="Consolas"/>
+          <w:color w:val="FCFFE0"/>
+        </w:rPr>
+      </w:pPr>
+      <w:r>
+        <w:rPr>
+          <w:rStyle w:val="gnd-iwgdh3b"/>
+          <w:rFonts w:ascii="Consolas" w:hAnsi="Consolas"/>
+          <w:color w:val="FCFFE0"/>
+          <w:bdr w:val="none" w:sz="0" w:space="0" w:color="auto" w:frame="1"/>
+        </w:rPr>
+        <w:t xml:space="preserve">1 -2.33 </w:t>
+      </w:r>
+      <w:proofErr w:type="gramStart"/>
+      <w:r>
+        <w:rPr>
+          <w:rStyle w:val="gnd-iwgdh3b"/>
+          <w:rFonts w:ascii="Consolas" w:hAnsi="Consolas"/>
+          <w:color w:val="FCFFE0"/>
+          <w:bdr w:val="none" w:sz="0" w:space="0" w:color="auto" w:frame="1"/>
+        </w:rPr>
+        <w:t>0.050</w:t>
+      </w:r>
+      <w:r>
+        <w:rPr>
+          <w:rStyle w:val="gnd-iwgdh3b"/>
+          <w:rFonts w:ascii="Consolas" w:hAnsi="Consolas"/>
+          <w:color w:val="FCFFE0"/>
+          <w:u w:val="single"/>
+          <w:bdr w:val="none" w:sz="0" w:space="0" w:color="auto" w:frame="1"/>
+        </w:rPr>
+        <w:t>0</w:t>
+      </w:r>
+      <w:r>
+        <w:rPr>
+          <w:rStyle w:val="gnd-iwgdh3b"/>
+          <w:rFonts w:ascii="Consolas" w:hAnsi="Consolas"/>
+          <w:color w:val="FCFFE0"/>
+          <w:bdr w:val="none" w:sz="0" w:space="0" w:color="auto" w:frame="1"/>
+        </w:rPr>
+        <w:t xml:space="preserve">  14.1</w:t>
+      </w:r>
+      <w:proofErr w:type="gramEnd"/>
+      <w:r>
+        <w:rPr>
+          <w:rStyle w:val="gnd-iwgdh3b"/>
+          <w:rFonts w:ascii="Consolas" w:hAnsi="Consolas"/>
+          <w:color w:val="FCFFE0"/>
+          <w:bdr w:val="none" w:sz="0" w:space="0" w:color="auto" w:frame="1"/>
+        </w:rPr>
+        <w:t xml:space="preserve"> 0.384  1.51 0.895</w:t>
+      </w:r>
+    </w:p>
+    <w:p>
+      <w:pPr>
+        <w:rPr>
+          <w:rFonts w:ascii="Calibri" w:eastAsia="Times New Roman" w:hAnsi="Calibri" w:cs="Calibri"/>
+          <w:color w:val="000000"/>
+        </w:rPr>
+      </w:pPr>
+      <w:r>
+        <w:rPr>
+          <w:rFonts w:ascii="Calibri" w:eastAsia="Times New Roman" w:hAnsi="Calibri" w:cs="Calibri"/>
+          <w:color w:val="000000"/>
+        </w:rPr>
+        <w:t xml:space="preserve"> </w:t>
+      </w:r>
       <w:r>
         <w:rPr>
           <w:rFonts w:ascii="Calibri" w:eastAsia="Times New Roman" w:hAnsi="Calibri" w:cs="Calibri"/>
@@ -2283,7 +3612,23 @@
           <w:rFonts w:eastAsia="MS Mincho" w:cstheme="minorHAnsi"/>
           <w:lang w:eastAsia="ja-JP"/>
         </w:rPr>
-        <w:t>Load the data into an object called “wcgs_raw”.</w:t>
+        <w:t>Load the data into an object called “</w:t>
+      </w:r>
+      <w:proofErr w:type="spellStart"/>
+      <w:r>
+        <w:rPr>
+          <w:rFonts w:eastAsia="MS Mincho" w:cstheme="minorHAnsi"/>
+          <w:lang w:eastAsia="ja-JP"/>
+        </w:rPr>
+        <w:t>wcgs_raw</w:t>
+      </w:r>
+      <w:proofErr w:type="spellEnd"/>
+      <w:r>
+        <w:rPr>
+          <w:rFonts w:eastAsia="MS Mincho" w:cstheme="minorHAnsi"/>
+          <w:lang w:eastAsia="ja-JP"/>
+        </w:rPr>
+        <w:t>”.</w:t>
       </w:r>
     </w:p>
     <w:p>
@@ -2304,7 +3649,23 @@
           <w:rFonts w:eastAsia="MS Mincho" w:cstheme="minorHAnsi"/>
           <w:lang w:eastAsia="ja-JP"/>
         </w:rPr>
-        <w:t xml:space="preserve">Create a new data set called “wcgs” </w:t>
+        <w:t>Create a new data set called “</w:t>
+      </w:r>
+      <w:proofErr w:type="spellStart"/>
+      <w:r>
+        <w:rPr>
+          <w:rFonts w:eastAsia="MS Mincho" w:cstheme="minorHAnsi"/>
+          <w:lang w:eastAsia="ja-JP"/>
+        </w:rPr>
+        <w:t>wcgs</w:t>
+      </w:r>
+      <w:proofErr w:type="spellEnd"/>
+      <w:r>
+        <w:rPr>
+          <w:rFonts w:eastAsia="MS Mincho" w:cstheme="minorHAnsi"/>
+          <w:lang w:eastAsia="ja-JP"/>
+        </w:rPr>
+        <w:t xml:space="preserve">” </w:t>
       </w:r>
       <w:r>
         <w:rPr>
@@ -2436,6 +3797,13 @@
           <w:color w:val="000000"/>
         </w:rPr>
       </w:pPr>
+      <w:r>
+        <w:rPr>
+          <w:rFonts w:ascii="Calibri" w:eastAsia="Times New Roman" w:hAnsi="Calibri" w:cs="Calibri"/>
+          <w:color w:val="000000"/>
+        </w:rPr>
+        <w:t>`str` provides the shape of the data frame, each column’s data type, and first few values of each column.</w:t>
+      </w:r>
     </w:p>
     <w:p>
       <w:pPr>
@@ -2446,6 +3814,13 @@
           <w:color w:val="000000"/>
         </w:rPr>
       </w:pPr>
+      <w:r>
+        <w:rPr>
+          <w:rFonts w:ascii="Calibri" w:eastAsia="Times New Roman" w:hAnsi="Calibri" w:cs="Calibri"/>
+          <w:color w:val="000000"/>
+        </w:rPr>
+        <w:t>`names` provides a character vector containing the column names.</w:t>
+      </w:r>
     </w:p>
     <w:p>
       <w:pPr>
@@ -2456,6 +3831,13 @@
           <w:color w:val="000000"/>
         </w:rPr>
       </w:pPr>
+      <w:r>
+        <w:rPr>
+          <w:rFonts w:ascii="Calibri" w:eastAsia="Times New Roman" w:hAnsi="Calibri" w:cs="Calibri"/>
+          <w:color w:val="000000"/>
+        </w:rPr>
+        <w:t>`dim` provides a vector of length 2, the first element being the number of rows, and the second being the number of columns.</w:t>
+      </w:r>
     </w:p>
     <w:p>
       <w:pPr>
@@ -2483,7 +3865,7 @@
         </w:trPr>
         <w:tc>
           <w:tcPr>
-            <w:tcW w:w="180" w:type="dxa"/>
+            <w:tcW w:w="266" w:type="dxa"/>
             <w:tcBorders>
               <w:top w:val="single" w:sz="4" w:space="0" w:color="auto"/>
               <w:left w:val="single" w:sz="4" w:space="0" w:color="auto"/>
@@ -2515,7 +3897,7 @@
         </w:tc>
         <w:tc>
           <w:tcPr>
-            <w:tcW w:w="8900" w:type="dxa"/>
+            <w:tcW w:w="8814" w:type="dxa"/>
             <w:tcBorders>
               <w:top w:val="single" w:sz="4" w:space="0" w:color="auto"/>
               <w:left w:val="nil"/>
@@ -2596,33 +3978,666 @@
     </w:tbl>
     <w:p>
       <w:pPr>
-        <w:spacing w:before="120" w:after="0" w:line="240" w:lineRule="auto"/>
-        <w:contextualSpacing/>
-        <w:rPr>
-          <w:rFonts w:ascii="Calibri" w:eastAsia="Times New Roman" w:hAnsi="Calibri" w:cs="Calibri"/>
-          <w:color w:val="000000"/>
-        </w:rPr>
-      </w:pPr>
-    </w:p>
-    <w:p>
-      <w:pPr>
-        <w:spacing w:before="120" w:after="0" w:line="240" w:lineRule="auto"/>
-        <w:contextualSpacing/>
-        <w:rPr>
-          <w:rFonts w:ascii="Calibri" w:eastAsia="Times New Roman" w:hAnsi="Calibri" w:cs="Calibri"/>
-          <w:color w:val="000000"/>
-        </w:rPr>
-      </w:pPr>
-    </w:p>
-    <w:p>
-      <w:pPr>
-        <w:spacing w:before="120" w:after="0" w:line="240" w:lineRule="auto"/>
-        <w:contextualSpacing/>
-        <w:rPr>
-          <w:rFonts w:ascii="Calibri" w:eastAsia="Times New Roman" w:hAnsi="Calibri" w:cs="Calibri"/>
-          <w:color w:val="000000"/>
-        </w:rPr>
-      </w:pPr>
+        <w:pStyle w:val="HTMLPreformatted"/>
+        <w:shd w:val="clear" w:color="auto" w:fill="0B0A09"/>
+        <w:wordWrap w:val="0"/>
+        <w:rPr>
+          <w:rStyle w:val="gnd-iwgdn2b"/>
+          <w:rFonts w:ascii="Consolas" w:hAnsi="Consolas"/>
+          <w:color w:val="949C8B"/>
+        </w:rPr>
+      </w:pPr>
+      <w:r>
+        <w:rPr>
+          <w:rStyle w:val="gnd-iwgdo3b"/>
+          <w:rFonts w:ascii="Consolas" w:hAnsi="Consolas"/>
+          <w:color w:val="949C8B"/>
+        </w:rPr>
+        <w:t xml:space="preserve">&gt; </w:t>
+      </w:r>
+      <w:proofErr w:type="spellStart"/>
+      <w:r>
+        <w:rPr>
+          <w:rStyle w:val="gnd-iwgdn2b"/>
+          <w:rFonts w:ascii="Consolas" w:hAnsi="Consolas"/>
+          <w:color w:val="949C8B"/>
+        </w:rPr>
+        <w:t>wcgs</w:t>
+      </w:r>
+      <w:proofErr w:type="spellEnd"/>
+      <w:r>
+        <w:rPr>
+          <w:rStyle w:val="gnd-iwgdn2b"/>
+          <w:rFonts w:ascii="Consolas" w:hAnsi="Consolas"/>
+          <w:color w:val="949C8B"/>
+        </w:rPr>
+        <w:t xml:space="preserve"> &lt;- </w:t>
+      </w:r>
+      <w:proofErr w:type="spellStart"/>
+      <w:r>
+        <w:rPr>
+          <w:rStyle w:val="gnd-iwgdn2b"/>
+          <w:rFonts w:ascii="Consolas" w:hAnsi="Consolas"/>
+          <w:color w:val="949C8B"/>
+        </w:rPr>
+        <w:t>wcgs_raw</w:t>
+      </w:r>
+      <w:proofErr w:type="spellEnd"/>
+      <w:r>
+        <w:rPr>
+          <w:rStyle w:val="gnd-iwgdn2b"/>
+          <w:rFonts w:ascii="Consolas" w:hAnsi="Consolas"/>
+          <w:color w:val="949C8B"/>
+        </w:rPr>
+        <w:t xml:space="preserve"> %&gt;%</w:t>
+      </w:r>
+    </w:p>
+    <w:p>
+      <w:pPr>
+        <w:pStyle w:val="HTMLPreformatted"/>
+        <w:shd w:val="clear" w:color="auto" w:fill="0B0A09"/>
+        <w:wordWrap w:val="0"/>
+        <w:rPr>
+          <w:rStyle w:val="gnd-iwgdn2b"/>
+          <w:rFonts w:ascii="Consolas" w:hAnsi="Consolas"/>
+          <w:color w:val="949C8B"/>
+        </w:rPr>
+      </w:pPr>
+      <w:r>
+        <w:rPr>
+          <w:rStyle w:val="gnd-iwgdo3b"/>
+          <w:rFonts w:ascii="Consolas" w:hAnsi="Consolas"/>
+          <w:color w:val="949C8B"/>
+        </w:rPr>
+        <w:t xml:space="preserve">+ </w:t>
+      </w:r>
+      <w:r>
+        <w:rPr>
+          <w:rStyle w:val="gnd-iwgdn2b"/>
+          <w:rFonts w:ascii="Consolas" w:hAnsi="Consolas"/>
+          <w:color w:val="949C8B"/>
+        </w:rPr>
+        <w:t xml:space="preserve">  </w:t>
+      </w:r>
+      <w:proofErr w:type="gramStart"/>
+      <w:r>
+        <w:rPr>
+          <w:rStyle w:val="gnd-iwgdn2b"/>
+          <w:rFonts w:ascii="Consolas" w:hAnsi="Consolas"/>
+          <w:color w:val="949C8B"/>
+        </w:rPr>
+        <w:t>mutate(</w:t>
+      </w:r>
+      <w:proofErr w:type="spellStart"/>
+      <w:proofErr w:type="gramEnd"/>
+      <w:r>
+        <w:rPr>
+          <w:rStyle w:val="gnd-iwgdn2b"/>
+          <w:rFonts w:ascii="Consolas" w:hAnsi="Consolas"/>
+          <w:color w:val="949C8B"/>
+        </w:rPr>
+        <w:t>weight_cat</w:t>
+      </w:r>
+      <w:proofErr w:type="spellEnd"/>
+      <w:r>
+        <w:rPr>
+          <w:rStyle w:val="gnd-iwgdn2b"/>
+          <w:rFonts w:ascii="Consolas" w:hAnsi="Consolas"/>
+          <w:color w:val="949C8B"/>
+        </w:rPr>
+        <w:t xml:space="preserve"> = cut(weight, breaks=c(-Inf, 140, 170, 201, Inf), labels=c("&lt;140", "140-170", "170-200", "&gt;200"), </w:t>
+      </w:r>
+      <w:proofErr w:type="spellStart"/>
+      <w:r>
+        <w:rPr>
+          <w:rStyle w:val="gnd-iwgdn2b"/>
+          <w:rFonts w:ascii="Consolas" w:hAnsi="Consolas"/>
+          <w:color w:val="949C8B"/>
+        </w:rPr>
+        <w:t>include.lowest</w:t>
+      </w:r>
+      <w:proofErr w:type="spellEnd"/>
+      <w:r>
+        <w:rPr>
+          <w:rStyle w:val="gnd-iwgdn2b"/>
+          <w:rFonts w:ascii="Consolas" w:hAnsi="Consolas"/>
+          <w:color w:val="949C8B"/>
+        </w:rPr>
+        <w:t>=F, right=F))</w:t>
+      </w:r>
+    </w:p>
+    <w:p>
+      <w:pPr>
+        <w:pStyle w:val="HTMLPreformatted"/>
+        <w:shd w:val="clear" w:color="auto" w:fill="0B0A09"/>
+        <w:wordWrap w:val="0"/>
+        <w:rPr>
+          <w:rStyle w:val="gnd-iwgdn2b"/>
+          <w:rFonts w:ascii="Consolas" w:hAnsi="Consolas"/>
+          <w:color w:val="949C8B"/>
+        </w:rPr>
+      </w:pPr>
+      <w:r>
+        <w:rPr>
+          <w:rStyle w:val="gnd-iwgdo3b"/>
+          <w:rFonts w:ascii="Consolas" w:hAnsi="Consolas"/>
+          <w:color w:val="949C8B"/>
+        </w:rPr>
+        <w:t xml:space="preserve">&gt; </w:t>
+      </w:r>
+    </w:p>
+    <w:p>
+      <w:pPr>
+        <w:pStyle w:val="HTMLPreformatted"/>
+        <w:shd w:val="clear" w:color="auto" w:fill="0B0A09"/>
+        <w:wordWrap w:val="0"/>
+        <w:rPr>
+          <w:rStyle w:val="gnd-iwgdn2b"/>
+          <w:rFonts w:ascii="Consolas" w:hAnsi="Consolas"/>
+          <w:color w:val="949C8B"/>
+        </w:rPr>
+      </w:pPr>
+      <w:r>
+        <w:rPr>
+          <w:rStyle w:val="gnd-iwgdo3b"/>
+          <w:rFonts w:ascii="Consolas" w:hAnsi="Consolas"/>
+          <w:color w:val="949C8B"/>
+        </w:rPr>
+        <w:t xml:space="preserve">&gt; </w:t>
+      </w:r>
+      <w:proofErr w:type="spellStart"/>
+      <w:r>
+        <w:rPr>
+          <w:rStyle w:val="gnd-iwgdn2b"/>
+          <w:rFonts w:ascii="Consolas" w:hAnsi="Consolas"/>
+          <w:color w:val="949C8B"/>
+        </w:rPr>
+        <w:t>wcgs</w:t>
+      </w:r>
+      <w:proofErr w:type="spellEnd"/>
+      <w:r>
+        <w:rPr>
+          <w:rStyle w:val="gnd-iwgdn2b"/>
+          <w:rFonts w:ascii="Consolas" w:hAnsi="Consolas"/>
+          <w:color w:val="949C8B"/>
+        </w:rPr>
+        <w:t xml:space="preserve"> %&gt;%</w:t>
+      </w:r>
+    </w:p>
+    <w:p>
+      <w:pPr>
+        <w:pStyle w:val="HTMLPreformatted"/>
+        <w:shd w:val="clear" w:color="auto" w:fill="0B0A09"/>
+        <w:wordWrap w:val="0"/>
+        <w:rPr>
+          <w:rStyle w:val="gnd-iwgdn2b"/>
+          <w:rFonts w:ascii="Consolas" w:hAnsi="Consolas"/>
+          <w:color w:val="949C8B"/>
+        </w:rPr>
+      </w:pPr>
+      <w:r>
+        <w:rPr>
+          <w:rStyle w:val="gnd-iwgdo3b"/>
+          <w:rFonts w:ascii="Consolas" w:hAnsi="Consolas"/>
+          <w:color w:val="949C8B"/>
+        </w:rPr>
+        <w:t xml:space="preserve">+ </w:t>
+      </w:r>
+      <w:r>
+        <w:rPr>
+          <w:rStyle w:val="gnd-iwgdn2b"/>
+          <w:rFonts w:ascii="Consolas" w:hAnsi="Consolas"/>
+          <w:color w:val="949C8B"/>
+        </w:rPr>
+        <w:t xml:space="preserve">  count(</w:t>
+      </w:r>
+      <w:proofErr w:type="spellStart"/>
+      <w:r>
+        <w:rPr>
+          <w:rStyle w:val="gnd-iwgdn2b"/>
+          <w:rFonts w:ascii="Consolas" w:hAnsi="Consolas"/>
+          <w:color w:val="949C8B"/>
+        </w:rPr>
+        <w:t>weight_cat</w:t>
+      </w:r>
+      <w:proofErr w:type="spellEnd"/>
+      <w:r>
+        <w:rPr>
+          <w:rStyle w:val="gnd-iwgdn2b"/>
+          <w:rFonts w:ascii="Consolas" w:hAnsi="Consolas"/>
+          <w:color w:val="949C8B"/>
+        </w:rPr>
+        <w:t>) %&gt;%</w:t>
+      </w:r>
+    </w:p>
+    <w:p>
+      <w:pPr>
+        <w:pStyle w:val="HTMLPreformatted"/>
+        <w:shd w:val="clear" w:color="auto" w:fill="0B0A09"/>
+        <w:wordWrap w:val="0"/>
+        <w:rPr>
+          <w:rStyle w:val="gnd-iwgdn2b"/>
+          <w:rFonts w:ascii="Consolas" w:hAnsi="Consolas"/>
+          <w:color w:val="949C8B"/>
+        </w:rPr>
+      </w:pPr>
+      <w:r>
+        <w:rPr>
+          <w:rStyle w:val="gnd-iwgdo3b"/>
+          <w:rFonts w:ascii="Consolas" w:hAnsi="Consolas"/>
+          <w:color w:val="949C8B"/>
+        </w:rPr>
+        <w:t xml:space="preserve">+ </w:t>
+      </w:r>
+      <w:r>
+        <w:rPr>
+          <w:rStyle w:val="gnd-iwgdn2b"/>
+          <w:rFonts w:ascii="Consolas" w:hAnsi="Consolas"/>
+          <w:color w:val="949C8B"/>
+        </w:rPr>
+        <w:t xml:space="preserve">  </w:t>
+      </w:r>
+      <w:proofErr w:type="gramStart"/>
+      <w:r>
+        <w:rPr>
+          <w:rStyle w:val="gnd-iwgdn2b"/>
+          <w:rFonts w:ascii="Consolas" w:hAnsi="Consolas"/>
+          <w:color w:val="949C8B"/>
+        </w:rPr>
+        <w:t>mutate(</w:t>
+      </w:r>
+      <w:proofErr w:type="spellStart"/>
+      <w:proofErr w:type="gramEnd"/>
+      <w:r>
+        <w:rPr>
+          <w:rStyle w:val="gnd-iwgdn2b"/>
+          <w:rFonts w:ascii="Consolas" w:hAnsi="Consolas"/>
+          <w:color w:val="949C8B"/>
+        </w:rPr>
+        <w:t>pct</w:t>
+      </w:r>
+      <w:proofErr w:type="spellEnd"/>
+      <w:r>
+        <w:rPr>
+          <w:rStyle w:val="gnd-iwgdn2b"/>
+          <w:rFonts w:ascii="Consolas" w:hAnsi="Consolas"/>
+          <w:color w:val="949C8B"/>
+        </w:rPr>
+        <w:t xml:space="preserve"> = n / sum(n))</w:t>
+      </w:r>
+    </w:p>
+    <w:p>
+      <w:pPr>
+        <w:pStyle w:val="HTMLPreformatted"/>
+        <w:shd w:val="clear" w:color="auto" w:fill="0B0A09"/>
+        <w:wordWrap w:val="0"/>
+        <w:rPr>
+          <w:rStyle w:val="gnd-iwgdh3b"/>
+          <w:rFonts w:ascii="Consolas" w:hAnsi="Consolas"/>
+          <w:color w:val="FCFFE0"/>
+          <w:bdr w:val="none" w:sz="0" w:space="0" w:color="auto" w:frame="1"/>
+        </w:rPr>
+      </w:pPr>
+      <w:r>
+        <w:rPr>
+          <w:rStyle w:val="gnd-iwgdh3b"/>
+          <w:rFonts w:ascii="Consolas" w:hAnsi="Consolas"/>
+          <w:color w:val="FCFFE0"/>
+          <w:bdr w:val="none" w:sz="0" w:space="0" w:color="auto" w:frame="1"/>
+        </w:rPr>
+        <w:t xml:space="preserve"># A </w:t>
+      </w:r>
+      <w:proofErr w:type="spellStart"/>
+      <w:r>
+        <w:rPr>
+          <w:rStyle w:val="gnd-iwgdh3b"/>
+          <w:rFonts w:ascii="Consolas" w:hAnsi="Consolas"/>
+          <w:color w:val="FCFFE0"/>
+          <w:bdr w:val="none" w:sz="0" w:space="0" w:color="auto" w:frame="1"/>
+        </w:rPr>
+        <w:t>tibble</w:t>
+      </w:r>
+      <w:proofErr w:type="spellEnd"/>
+      <w:r>
+        <w:rPr>
+          <w:rStyle w:val="gnd-iwgdh3b"/>
+          <w:rFonts w:ascii="Consolas" w:hAnsi="Consolas"/>
+          <w:color w:val="FCFFE0"/>
+          <w:bdr w:val="none" w:sz="0" w:space="0" w:color="auto" w:frame="1"/>
+        </w:rPr>
+        <w:t>: 4 × 3</w:t>
+      </w:r>
+    </w:p>
+    <w:p>
+      <w:pPr>
+        <w:pStyle w:val="HTMLPreformatted"/>
+        <w:shd w:val="clear" w:color="auto" w:fill="0B0A09"/>
+        <w:wordWrap w:val="0"/>
+        <w:rPr>
+          <w:rStyle w:val="gnd-iwgdh3b"/>
+          <w:rFonts w:ascii="Consolas" w:hAnsi="Consolas"/>
+          <w:color w:val="FCFFE0"/>
+          <w:bdr w:val="none" w:sz="0" w:space="0" w:color="auto" w:frame="1"/>
+        </w:rPr>
+      </w:pPr>
+      <w:r>
+        <w:rPr>
+          <w:rStyle w:val="gnd-iwgdh3b"/>
+          <w:rFonts w:ascii="Consolas" w:hAnsi="Consolas"/>
+          <w:color w:val="FCFFE0"/>
+          <w:bdr w:val="none" w:sz="0" w:space="0" w:color="auto" w:frame="1"/>
+        </w:rPr>
+        <w:t xml:space="preserve">  </w:t>
+      </w:r>
+      <w:proofErr w:type="spellStart"/>
+      <w:r>
+        <w:rPr>
+          <w:rStyle w:val="gnd-iwgdh3b"/>
+          <w:rFonts w:ascii="Consolas" w:hAnsi="Consolas"/>
+          <w:color w:val="FCFFE0"/>
+          <w:bdr w:val="none" w:sz="0" w:space="0" w:color="auto" w:frame="1"/>
+        </w:rPr>
+        <w:t>weight_cat</w:t>
+      </w:r>
+      <w:proofErr w:type="spellEnd"/>
+      <w:r>
+        <w:rPr>
+          <w:rStyle w:val="gnd-iwgdh3b"/>
+          <w:rFonts w:ascii="Consolas" w:hAnsi="Consolas"/>
+          <w:color w:val="FCFFE0"/>
+          <w:bdr w:val="none" w:sz="0" w:space="0" w:color="auto" w:frame="1"/>
+        </w:rPr>
+        <w:t xml:space="preserve">     n    </w:t>
+      </w:r>
+      <w:proofErr w:type="spellStart"/>
+      <w:r>
+        <w:rPr>
+          <w:rStyle w:val="gnd-iwgdh3b"/>
+          <w:rFonts w:ascii="Consolas" w:hAnsi="Consolas"/>
+          <w:color w:val="FCFFE0"/>
+          <w:bdr w:val="none" w:sz="0" w:space="0" w:color="auto" w:frame="1"/>
+        </w:rPr>
+        <w:t>pct</w:t>
+      </w:r>
+      <w:proofErr w:type="spellEnd"/>
+    </w:p>
+    <w:p>
+      <w:pPr>
+        <w:pStyle w:val="HTMLPreformatted"/>
+        <w:shd w:val="clear" w:color="auto" w:fill="0B0A09"/>
+        <w:wordWrap w:val="0"/>
+        <w:rPr>
+          <w:rStyle w:val="gnd-iwgdh3b"/>
+          <w:rFonts w:ascii="Consolas" w:hAnsi="Consolas"/>
+          <w:color w:val="FCFFE0"/>
+          <w:bdr w:val="none" w:sz="0" w:space="0" w:color="auto" w:frame="1"/>
+        </w:rPr>
+      </w:pPr>
+      <w:r>
+        <w:rPr>
+          <w:rStyle w:val="gnd-iwgdh3b"/>
+          <w:rFonts w:ascii="Consolas" w:hAnsi="Consolas"/>
+          <w:color w:val="FCFFE0"/>
+          <w:bdr w:val="none" w:sz="0" w:space="0" w:color="auto" w:frame="1"/>
+        </w:rPr>
+        <w:t xml:space="preserve">  </w:t>
+      </w:r>
+      <w:r>
+        <w:rPr>
+          <w:rStyle w:val="gnd-iwgdh3b"/>
+          <w:rFonts w:ascii="Consolas" w:hAnsi="Consolas"/>
+          <w:i/>
+          <w:iCs/>
+          <w:color w:val="FCFFE0"/>
+          <w:bdr w:val="none" w:sz="0" w:space="0" w:color="auto" w:frame="1"/>
+        </w:rPr>
+        <w:t>&lt;</w:t>
+      </w:r>
+      <w:proofErr w:type="spellStart"/>
+      <w:r>
+        <w:rPr>
+          <w:rStyle w:val="gnd-iwgdh3b"/>
+          <w:rFonts w:ascii="Consolas" w:hAnsi="Consolas"/>
+          <w:i/>
+          <w:iCs/>
+          <w:color w:val="FCFFE0"/>
+          <w:bdr w:val="none" w:sz="0" w:space="0" w:color="auto" w:frame="1"/>
+        </w:rPr>
+        <w:t>fct</w:t>
+      </w:r>
+      <w:proofErr w:type="spellEnd"/>
+      <w:r>
+        <w:rPr>
+          <w:rStyle w:val="gnd-iwgdh3b"/>
+          <w:rFonts w:ascii="Consolas" w:hAnsi="Consolas"/>
+          <w:i/>
+          <w:iCs/>
+          <w:color w:val="FCFFE0"/>
+          <w:bdr w:val="none" w:sz="0" w:space="0" w:color="auto" w:frame="1"/>
+        </w:rPr>
+        <w:t>&gt;</w:t>
+      </w:r>
+      <w:r>
+        <w:rPr>
+          <w:rStyle w:val="gnd-iwgdh3b"/>
+          <w:rFonts w:ascii="Consolas" w:hAnsi="Consolas"/>
+          <w:color w:val="FCFFE0"/>
+          <w:bdr w:val="none" w:sz="0" w:space="0" w:color="auto" w:frame="1"/>
+        </w:rPr>
+        <w:t xml:space="preserve">      </w:t>
+      </w:r>
+      <w:r>
+        <w:rPr>
+          <w:rStyle w:val="gnd-iwgdh3b"/>
+          <w:rFonts w:ascii="Consolas" w:hAnsi="Consolas"/>
+          <w:i/>
+          <w:iCs/>
+          <w:color w:val="FCFFE0"/>
+          <w:bdr w:val="none" w:sz="0" w:space="0" w:color="auto" w:frame="1"/>
+        </w:rPr>
+        <w:t>&lt;int</w:t>
+      </w:r>
+      <w:proofErr w:type="gramStart"/>
+      <w:r>
+        <w:rPr>
+          <w:rStyle w:val="gnd-iwgdh3b"/>
+          <w:rFonts w:ascii="Consolas" w:hAnsi="Consolas"/>
+          <w:i/>
+          <w:iCs/>
+          <w:color w:val="FCFFE0"/>
+          <w:bdr w:val="none" w:sz="0" w:space="0" w:color="auto" w:frame="1"/>
+        </w:rPr>
+        <w:t>&gt;</w:t>
+      </w:r>
+      <w:r>
+        <w:rPr>
+          <w:rStyle w:val="gnd-iwgdh3b"/>
+          <w:rFonts w:ascii="Consolas" w:hAnsi="Consolas"/>
+          <w:color w:val="FCFFE0"/>
+          <w:bdr w:val="none" w:sz="0" w:space="0" w:color="auto" w:frame="1"/>
+        </w:rPr>
+        <w:t xml:space="preserve">  </w:t>
+      </w:r>
+      <w:r>
+        <w:rPr>
+          <w:rStyle w:val="gnd-iwgdh3b"/>
+          <w:rFonts w:ascii="Consolas" w:hAnsi="Consolas"/>
+          <w:i/>
+          <w:iCs/>
+          <w:color w:val="FCFFE0"/>
+          <w:bdr w:val="none" w:sz="0" w:space="0" w:color="auto" w:frame="1"/>
+        </w:rPr>
+        <w:t>&lt;</w:t>
+      </w:r>
+      <w:proofErr w:type="spellStart"/>
+      <w:proofErr w:type="gramEnd"/>
+      <w:r>
+        <w:rPr>
+          <w:rStyle w:val="gnd-iwgdh3b"/>
+          <w:rFonts w:ascii="Consolas" w:hAnsi="Consolas"/>
+          <w:i/>
+          <w:iCs/>
+          <w:color w:val="FCFFE0"/>
+          <w:bdr w:val="none" w:sz="0" w:space="0" w:color="auto" w:frame="1"/>
+        </w:rPr>
+        <w:t>dbl</w:t>
+      </w:r>
+      <w:proofErr w:type="spellEnd"/>
+      <w:r>
+        <w:rPr>
+          <w:rStyle w:val="gnd-iwgdh3b"/>
+          <w:rFonts w:ascii="Consolas" w:hAnsi="Consolas"/>
+          <w:i/>
+          <w:iCs/>
+          <w:color w:val="FCFFE0"/>
+          <w:bdr w:val="none" w:sz="0" w:space="0" w:color="auto" w:frame="1"/>
+        </w:rPr>
+        <w:t>&gt;</w:t>
+      </w:r>
+    </w:p>
+    <w:p>
+      <w:pPr>
+        <w:pStyle w:val="HTMLPreformatted"/>
+        <w:shd w:val="clear" w:color="auto" w:fill="0B0A09"/>
+        <w:wordWrap w:val="0"/>
+        <w:rPr>
+          <w:rStyle w:val="gnd-iwgdh3b"/>
+          <w:rFonts w:ascii="Consolas" w:hAnsi="Consolas"/>
+          <w:color w:val="FCFFE0"/>
+          <w:bdr w:val="none" w:sz="0" w:space="0" w:color="auto" w:frame="1"/>
+        </w:rPr>
+      </w:pPr>
+      <w:r>
+        <w:rPr>
+          <w:rStyle w:val="gnd-iwgdh3b"/>
+          <w:rFonts w:ascii="Consolas" w:hAnsi="Consolas"/>
+          <w:color w:val="FCFFE0"/>
+          <w:bdr w:val="none" w:sz="0" w:space="0" w:color="auto" w:frame="1"/>
+        </w:rPr>
+        <w:t>1 &lt;140         165 0.052</w:t>
+      </w:r>
+      <w:r>
+        <w:rPr>
+          <w:rStyle w:val="gnd-iwgdh3b"/>
+          <w:rFonts w:ascii="Consolas" w:hAnsi="Consolas"/>
+          <w:color w:val="FCFFE0"/>
+          <w:u w:val="single"/>
+          <w:bdr w:val="none" w:sz="0" w:space="0" w:color="auto" w:frame="1"/>
+        </w:rPr>
+        <w:t>3</w:t>
+      </w:r>
+    </w:p>
+    <w:p>
+      <w:pPr>
+        <w:pStyle w:val="HTMLPreformatted"/>
+        <w:shd w:val="clear" w:color="auto" w:fill="0B0A09"/>
+        <w:wordWrap w:val="0"/>
+        <w:rPr>
+          <w:rStyle w:val="gnd-iwgdh3b"/>
+          <w:rFonts w:ascii="Consolas" w:hAnsi="Consolas"/>
+          <w:color w:val="FCFFE0"/>
+          <w:bdr w:val="none" w:sz="0" w:space="0" w:color="auto" w:frame="1"/>
+        </w:rPr>
+      </w:pPr>
+      <w:r>
+        <w:rPr>
+          <w:rStyle w:val="gnd-iwgdh3b"/>
+          <w:rFonts w:ascii="Consolas" w:hAnsi="Consolas"/>
+          <w:color w:val="FCFFE0"/>
+          <w:bdr w:val="none" w:sz="0" w:space="0" w:color="auto" w:frame="1"/>
+        </w:rPr>
+        <w:t xml:space="preserve">2 140-170     </w:t>
+      </w:r>
+      <w:r>
+        <w:rPr>
+          <w:rStyle w:val="gnd-iwgdh3b"/>
+          <w:rFonts w:ascii="Consolas" w:hAnsi="Consolas"/>
+          <w:color w:val="FCFFE0"/>
+          <w:u w:val="single"/>
+          <w:bdr w:val="none" w:sz="0" w:space="0" w:color="auto" w:frame="1"/>
+        </w:rPr>
+        <w:t>1</w:t>
+      </w:r>
+      <w:r>
+        <w:rPr>
+          <w:rStyle w:val="gnd-iwgdh3b"/>
+          <w:rFonts w:ascii="Consolas" w:hAnsi="Consolas"/>
+          <w:color w:val="FCFFE0"/>
+          <w:bdr w:val="none" w:sz="0" w:space="0" w:color="auto" w:frame="1"/>
+        </w:rPr>
+        <w:t xml:space="preserve">391 0.441 </w:t>
+      </w:r>
+    </w:p>
+    <w:p>
+      <w:pPr>
+        <w:pStyle w:val="HTMLPreformatted"/>
+        <w:shd w:val="clear" w:color="auto" w:fill="0B0A09"/>
+        <w:wordWrap w:val="0"/>
+        <w:rPr>
+          <w:rStyle w:val="gnd-iwgdh3b"/>
+          <w:rFonts w:ascii="Consolas" w:hAnsi="Consolas"/>
+          <w:color w:val="FCFFE0"/>
+          <w:bdr w:val="none" w:sz="0" w:space="0" w:color="auto" w:frame="1"/>
+        </w:rPr>
+      </w:pPr>
+      <w:r>
+        <w:rPr>
+          <w:rStyle w:val="gnd-iwgdh3b"/>
+          <w:rFonts w:ascii="Consolas" w:hAnsi="Consolas"/>
+          <w:color w:val="FCFFE0"/>
+          <w:bdr w:val="none" w:sz="0" w:space="0" w:color="auto" w:frame="1"/>
+        </w:rPr>
+        <w:t xml:space="preserve">3 170-200     </w:t>
+      </w:r>
+      <w:r>
+        <w:rPr>
+          <w:rStyle w:val="gnd-iwgdh3b"/>
+          <w:rFonts w:ascii="Consolas" w:hAnsi="Consolas"/>
+          <w:color w:val="FCFFE0"/>
+          <w:u w:val="single"/>
+          <w:bdr w:val="none" w:sz="0" w:space="0" w:color="auto" w:frame="1"/>
+        </w:rPr>
+        <w:t>1</w:t>
+      </w:r>
+      <w:r>
+        <w:rPr>
+          <w:rStyle w:val="gnd-iwgdh3b"/>
+          <w:rFonts w:ascii="Consolas" w:hAnsi="Consolas"/>
+          <w:color w:val="FCFFE0"/>
+          <w:bdr w:val="none" w:sz="0" w:space="0" w:color="auto" w:frame="1"/>
+        </w:rPr>
+        <w:t xml:space="preserve">385 0.439 </w:t>
+      </w:r>
+    </w:p>
+    <w:p>
+      <w:pPr>
+        <w:pStyle w:val="HTMLPreformatted"/>
+        <w:shd w:val="clear" w:color="auto" w:fill="0B0A09"/>
+        <w:wordWrap w:val="0"/>
+        <w:rPr>
+          <w:rFonts w:ascii="Consolas" w:hAnsi="Consolas"/>
+          <w:color w:val="FCFFE0"/>
+        </w:rPr>
+      </w:pPr>
+      <w:r>
+        <w:rPr>
+          <w:rStyle w:val="gnd-iwgdh3b"/>
+          <w:rFonts w:ascii="Consolas" w:hAnsi="Consolas"/>
+          <w:color w:val="FCFFE0"/>
+          <w:bdr w:val="none" w:sz="0" w:space="0" w:color="auto" w:frame="1"/>
+        </w:rPr>
+        <w:t>4 &gt;200         213 0.067</w:t>
+      </w:r>
+      <w:r>
+        <w:rPr>
+          <w:rStyle w:val="gnd-iwgdh3b"/>
+          <w:rFonts w:ascii="Consolas" w:hAnsi="Consolas"/>
+          <w:color w:val="FCFFE0"/>
+          <w:u w:val="single"/>
+          <w:bdr w:val="none" w:sz="0" w:space="0" w:color="auto" w:frame="1"/>
+        </w:rPr>
+        <w:t>5</w:t>
+      </w:r>
     </w:p>
     <w:p>
       <w:pPr>
@@ -2658,7 +4673,7 @@
         </w:trPr>
         <w:tc>
           <w:tcPr>
-            <w:tcW w:w="180" w:type="dxa"/>
+            <w:tcW w:w="266" w:type="dxa"/>
             <w:tcBorders>
               <w:top w:val="single" w:sz="4" w:space="0" w:color="auto"/>
               <w:left w:val="single" w:sz="4" w:space="0" w:color="auto"/>
@@ -2690,7 +4705,7 @@
         </w:tc>
         <w:tc>
           <w:tcPr>
-            <w:tcW w:w="8900" w:type="dxa"/>
+            <w:tcW w:w="8814" w:type="dxa"/>
             <w:tcBorders>
               <w:top w:val="single" w:sz="4" w:space="0" w:color="auto"/>
               <w:left w:val="nil"/>
@@ -2778,27 +4793,652 @@
     </w:tbl>
     <w:p>
       <w:pPr>
+        <w:pStyle w:val="HTMLPreformatted"/>
+        <w:shd w:val="clear" w:color="auto" w:fill="0B0A09"/>
+        <w:wordWrap w:val="0"/>
+        <w:rPr>
+          <w:rStyle w:val="gnd-iwgdn2b"/>
+          <w:rFonts w:ascii="Consolas" w:hAnsi="Consolas"/>
+          <w:color w:val="949C8B"/>
+        </w:rPr>
+      </w:pPr>
+      <w:r>
+        <w:rPr>
+          <w:rStyle w:val="gnd-iwgdo3b"/>
+          <w:rFonts w:ascii="Consolas" w:hAnsi="Consolas"/>
+          <w:color w:val="949C8B"/>
+        </w:rPr>
+        <w:t xml:space="preserve">&gt; </w:t>
+      </w:r>
+      <w:proofErr w:type="spellStart"/>
+      <w:r>
+        <w:rPr>
+          <w:rStyle w:val="gnd-iwgdn2b"/>
+          <w:rFonts w:ascii="Consolas" w:hAnsi="Consolas"/>
+          <w:color w:val="949C8B"/>
+        </w:rPr>
+        <w:t>wcgs</w:t>
+      </w:r>
+      <w:proofErr w:type="spellEnd"/>
+      <w:r>
+        <w:rPr>
+          <w:rStyle w:val="gnd-iwgdn2b"/>
+          <w:rFonts w:ascii="Consolas" w:hAnsi="Consolas"/>
+          <w:color w:val="949C8B"/>
+        </w:rPr>
+        <w:t xml:space="preserve"> &lt;- </w:t>
+      </w:r>
+      <w:proofErr w:type="spellStart"/>
+      <w:r>
+        <w:rPr>
+          <w:rStyle w:val="gnd-iwgdn2b"/>
+          <w:rFonts w:ascii="Consolas" w:hAnsi="Consolas"/>
+          <w:color w:val="949C8B"/>
+        </w:rPr>
+        <w:t>wcgs</w:t>
+      </w:r>
+      <w:proofErr w:type="spellEnd"/>
+      <w:r>
+        <w:rPr>
+          <w:rStyle w:val="gnd-iwgdn2b"/>
+          <w:rFonts w:ascii="Consolas" w:hAnsi="Consolas"/>
+          <w:color w:val="949C8B"/>
+        </w:rPr>
+        <w:t xml:space="preserve"> %&gt;%</w:t>
+      </w:r>
+    </w:p>
+    <w:p>
+      <w:pPr>
+        <w:pStyle w:val="HTMLPreformatted"/>
+        <w:shd w:val="clear" w:color="auto" w:fill="0B0A09"/>
+        <w:wordWrap w:val="0"/>
+        <w:rPr>
+          <w:rStyle w:val="gnd-iwgdn2b"/>
+          <w:rFonts w:ascii="Consolas" w:hAnsi="Consolas"/>
+          <w:color w:val="949C8B"/>
+        </w:rPr>
+      </w:pPr>
+      <w:r>
+        <w:rPr>
+          <w:rStyle w:val="gnd-iwgdo3b"/>
+          <w:rFonts w:ascii="Consolas" w:hAnsi="Consolas"/>
+          <w:color w:val="949C8B"/>
+        </w:rPr>
+        <w:t xml:space="preserve">+ </w:t>
+      </w:r>
+      <w:r>
+        <w:rPr>
+          <w:rStyle w:val="gnd-iwgdn2b"/>
+          <w:rFonts w:ascii="Consolas" w:hAnsi="Consolas"/>
+          <w:color w:val="949C8B"/>
+        </w:rPr>
+        <w:t xml:space="preserve">  </w:t>
+      </w:r>
+      <w:proofErr w:type="gramStart"/>
+      <w:r>
+        <w:rPr>
+          <w:rStyle w:val="gnd-iwgdn2b"/>
+          <w:rFonts w:ascii="Consolas" w:hAnsi="Consolas"/>
+          <w:color w:val="949C8B"/>
+        </w:rPr>
+        <w:t>mutate(</w:t>
+      </w:r>
+      <w:proofErr w:type="spellStart"/>
+      <w:proofErr w:type="gramEnd"/>
+      <w:r>
+        <w:rPr>
+          <w:rStyle w:val="gnd-iwgdn2b"/>
+          <w:rFonts w:ascii="Consolas" w:hAnsi="Consolas"/>
+          <w:color w:val="949C8B"/>
+        </w:rPr>
+        <w:t>age_cat</w:t>
+      </w:r>
+      <w:proofErr w:type="spellEnd"/>
+      <w:r>
+        <w:rPr>
+          <w:rStyle w:val="gnd-iwgdn2b"/>
+          <w:rFonts w:ascii="Consolas" w:hAnsi="Consolas"/>
+          <w:color w:val="949C8B"/>
+        </w:rPr>
+        <w:t xml:space="preserve"> = cut(age, breaks=c(35, 41, 46, 51, 56, 60), labels=c("35-40", "41-45", "46-50", "51-55", "56-60"), right=F))</w:t>
+      </w:r>
+    </w:p>
+    <w:p>
+      <w:pPr>
+        <w:pStyle w:val="HTMLPreformatted"/>
+        <w:shd w:val="clear" w:color="auto" w:fill="0B0A09"/>
+        <w:wordWrap w:val="0"/>
+        <w:rPr>
+          <w:rStyle w:val="gnd-iwgdn2b"/>
+          <w:rFonts w:ascii="Consolas" w:hAnsi="Consolas"/>
+          <w:color w:val="949C8B"/>
+        </w:rPr>
+      </w:pPr>
+      <w:r>
+        <w:rPr>
+          <w:rStyle w:val="gnd-iwgdo3b"/>
+          <w:rFonts w:ascii="Consolas" w:hAnsi="Consolas"/>
+          <w:color w:val="949C8B"/>
+        </w:rPr>
+        <w:t xml:space="preserve">&gt; </w:t>
+      </w:r>
+    </w:p>
+    <w:p>
+      <w:pPr>
+        <w:pStyle w:val="HTMLPreformatted"/>
+        <w:shd w:val="clear" w:color="auto" w:fill="0B0A09"/>
+        <w:wordWrap w:val="0"/>
+        <w:rPr>
+          <w:rStyle w:val="gnd-iwgdn2b"/>
+          <w:rFonts w:ascii="Consolas" w:hAnsi="Consolas"/>
+          <w:color w:val="949C8B"/>
+        </w:rPr>
+      </w:pPr>
+      <w:r>
+        <w:rPr>
+          <w:rStyle w:val="gnd-iwgdo3b"/>
+          <w:rFonts w:ascii="Consolas" w:hAnsi="Consolas"/>
+          <w:color w:val="949C8B"/>
+        </w:rPr>
+        <w:t xml:space="preserve">&gt; </w:t>
+      </w:r>
+      <w:proofErr w:type="spellStart"/>
+      <w:r>
+        <w:rPr>
+          <w:rStyle w:val="gnd-iwgdn2b"/>
+          <w:rFonts w:ascii="Consolas" w:hAnsi="Consolas"/>
+          <w:color w:val="949C8B"/>
+        </w:rPr>
+        <w:t>wcgs</w:t>
+      </w:r>
+      <w:proofErr w:type="spellEnd"/>
+      <w:r>
+        <w:rPr>
+          <w:rStyle w:val="gnd-iwgdn2b"/>
+          <w:rFonts w:ascii="Consolas" w:hAnsi="Consolas"/>
+          <w:color w:val="949C8B"/>
+        </w:rPr>
+        <w:t xml:space="preserve"> %&gt;%</w:t>
+      </w:r>
+    </w:p>
+    <w:p>
+      <w:pPr>
+        <w:pStyle w:val="HTMLPreformatted"/>
+        <w:shd w:val="clear" w:color="auto" w:fill="0B0A09"/>
+        <w:wordWrap w:val="0"/>
+        <w:rPr>
+          <w:rStyle w:val="gnd-iwgdn2b"/>
+          <w:rFonts w:ascii="Consolas" w:hAnsi="Consolas"/>
+          <w:color w:val="949C8B"/>
+        </w:rPr>
+      </w:pPr>
+      <w:r>
+        <w:rPr>
+          <w:rStyle w:val="gnd-iwgdo3b"/>
+          <w:rFonts w:ascii="Consolas" w:hAnsi="Consolas"/>
+          <w:color w:val="949C8B"/>
+        </w:rPr>
+        <w:t xml:space="preserve">+ </w:t>
+      </w:r>
+      <w:r>
+        <w:rPr>
+          <w:rStyle w:val="gnd-iwgdn2b"/>
+          <w:rFonts w:ascii="Consolas" w:hAnsi="Consolas"/>
+          <w:color w:val="949C8B"/>
+        </w:rPr>
+        <w:t xml:space="preserve">  count(</w:t>
+      </w:r>
+      <w:proofErr w:type="spellStart"/>
+      <w:r>
+        <w:rPr>
+          <w:rStyle w:val="gnd-iwgdn2b"/>
+          <w:rFonts w:ascii="Consolas" w:hAnsi="Consolas"/>
+          <w:color w:val="949C8B"/>
+        </w:rPr>
+        <w:t>weight_cat</w:t>
+      </w:r>
+      <w:proofErr w:type="spellEnd"/>
+      <w:r>
+        <w:rPr>
+          <w:rStyle w:val="gnd-iwgdn2b"/>
+          <w:rFonts w:ascii="Consolas" w:hAnsi="Consolas"/>
+          <w:color w:val="949C8B"/>
+        </w:rPr>
+        <w:t>) %&gt;%</w:t>
+      </w:r>
+    </w:p>
+    <w:p>
+      <w:pPr>
+        <w:pStyle w:val="HTMLPreformatted"/>
+        <w:shd w:val="clear" w:color="auto" w:fill="0B0A09"/>
+        <w:wordWrap w:val="0"/>
+        <w:rPr>
+          <w:rStyle w:val="gnd-iwgdn2b"/>
+          <w:rFonts w:ascii="Consolas" w:hAnsi="Consolas"/>
+          <w:color w:val="949C8B"/>
+        </w:rPr>
+      </w:pPr>
+      <w:r>
+        <w:rPr>
+          <w:rStyle w:val="gnd-iwgdo3b"/>
+          <w:rFonts w:ascii="Consolas" w:hAnsi="Consolas"/>
+          <w:color w:val="949C8B"/>
+        </w:rPr>
+        <w:t xml:space="preserve">+ </w:t>
+      </w:r>
+      <w:r>
+        <w:rPr>
+          <w:rStyle w:val="gnd-iwgdn2b"/>
+          <w:rFonts w:ascii="Consolas" w:hAnsi="Consolas"/>
+          <w:color w:val="949C8B"/>
+        </w:rPr>
+        <w:t xml:space="preserve">  </w:t>
+      </w:r>
+      <w:proofErr w:type="gramStart"/>
+      <w:r>
+        <w:rPr>
+          <w:rStyle w:val="gnd-iwgdn2b"/>
+          <w:rFonts w:ascii="Consolas" w:hAnsi="Consolas"/>
+          <w:color w:val="949C8B"/>
+        </w:rPr>
+        <w:t>mutate(</w:t>
+      </w:r>
+      <w:proofErr w:type="spellStart"/>
+      <w:proofErr w:type="gramEnd"/>
+      <w:r>
+        <w:rPr>
+          <w:rStyle w:val="gnd-iwgdn2b"/>
+          <w:rFonts w:ascii="Consolas" w:hAnsi="Consolas"/>
+          <w:color w:val="949C8B"/>
+        </w:rPr>
+        <w:t>pct</w:t>
+      </w:r>
+      <w:proofErr w:type="spellEnd"/>
+      <w:r>
+        <w:rPr>
+          <w:rStyle w:val="gnd-iwgdn2b"/>
+          <w:rFonts w:ascii="Consolas" w:hAnsi="Consolas"/>
+          <w:color w:val="949C8B"/>
+        </w:rPr>
+        <w:t xml:space="preserve"> = n / sum(n))</w:t>
+      </w:r>
+    </w:p>
+    <w:p>
+      <w:pPr>
+        <w:pStyle w:val="HTMLPreformatted"/>
+        <w:shd w:val="clear" w:color="auto" w:fill="0B0A09"/>
+        <w:wordWrap w:val="0"/>
+        <w:rPr>
+          <w:rStyle w:val="gnd-iwgdh3b"/>
+          <w:rFonts w:ascii="Consolas" w:hAnsi="Consolas"/>
+          <w:color w:val="FCFFE0"/>
+          <w:bdr w:val="none" w:sz="0" w:space="0" w:color="auto" w:frame="1"/>
+        </w:rPr>
+      </w:pPr>
+      <w:r>
+        <w:rPr>
+          <w:rStyle w:val="gnd-iwgdh3b"/>
+          <w:rFonts w:ascii="Consolas" w:hAnsi="Consolas"/>
+          <w:color w:val="FCFFE0"/>
+          <w:bdr w:val="none" w:sz="0" w:space="0" w:color="auto" w:frame="1"/>
+        </w:rPr>
+        <w:t xml:space="preserve"># A </w:t>
+      </w:r>
+      <w:proofErr w:type="spellStart"/>
+      <w:r>
+        <w:rPr>
+          <w:rStyle w:val="gnd-iwgdh3b"/>
+          <w:rFonts w:ascii="Consolas" w:hAnsi="Consolas"/>
+          <w:color w:val="FCFFE0"/>
+          <w:bdr w:val="none" w:sz="0" w:space="0" w:color="auto" w:frame="1"/>
+        </w:rPr>
+        <w:t>tibble</w:t>
+      </w:r>
+      <w:proofErr w:type="spellEnd"/>
+      <w:r>
+        <w:rPr>
+          <w:rStyle w:val="gnd-iwgdh3b"/>
+          <w:rFonts w:ascii="Consolas" w:hAnsi="Consolas"/>
+          <w:color w:val="FCFFE0"/>
+          <w:bdr w:val="none" w:sz="0" w:space="0" w:color="auto" w:frame="1"/>
+        </w:rPr>
+        <w:t>: 4 × 3</w:t>
+      </w:r>
+    </w:p>
+    <w:p>
+      <w:pPr>
+        <w:pStyle w:val="HTMLPreformatted"/>
+        <w:shd w:val="clear" w:color="auto" w:fill="0B0A09"/>
+        <w:wordWrap w:val="0"/>
+        <w:rPr>
+          <w:rStyle w:val="gnd-iwgdh3b"/>
+          <w:rFonts w:ascii="Consolas" w:hAnsi="Consolas"/>
+          <w:color w:val="FCFFE0"/>
+          <w:bdr w:val="none" w:sz="0" w:space="0" w:color="auto" w:frame="1"/>
+        </w:rPr>
+      </w:pPr>
+      <w:r>
+        <w:rPr>
+          <w:rStyle w:val="gnd-iwgdh3b"/>
+          <w:rFonts w:ascii="Consolas" w:hAnsi="Consolas"/>
+          <w:color w:val="FCFFE0"/>
+          <w:bdr w:val="none" w:sz="0" w:space="0" w:color="auto" w:frame="1"/>
+        </w:rPr>
+        <w:t xml:space="preserve">  </w:t>
+      </w:r>
+      <w:proofErr w:type="spellStart"/>
+      <w:r>
+        <w:rPr>
+          <w:rStyle w:val="gnd-iwgdh3b"/>
+          <w:rFonts w:ascii="Consolas" w:hAnsi="Consolas"/>
+          <w:color w:val="FCFFE0"/>
+          <w:bdr w:val="none" w:sz="0" w:space="0" w:color="auto" w:frame="1"/>
+        </w:rPr>
+        <w:t>weight_cat</w:t>
+      </w:r>
+      <w:proofErr w:type="spellEnd"/>
+      <w:r>
+        <w:rPr>
+          <w:rStyle w:val="gnd-iwgdh3b"/>
+          <w:rFonts w:ascii="Consolas" w:hAnsi="Consolas"/>
+          <w:color w:val="FCFFE0"/>
+          <w:bdr w:val="none" w:sz="0" w:space="0" w:color="auto" w:frame="1"/>
+        </w:rPr>
+        <w:t xml:space="preserve">     n    </w:t>
+      </w:r>
+      <w:proofErr w:type="spellStart"/>
+      <w:r>
+        <w:rPr>
+          <w:rStyle w:val="gnd-iwgdh3b"/>
+          <w:rFonts w:ascii="Consolas" w:hAnsi="Consolas"/>
+          <w:color w:val="FCFFE0"/>
+          <w:bdr w:val="none" w:sz="0" w:space="0" w:color="auto" w:frame="1"/>
+        </w:rPr>
+        <w:t>pct</w:t>
+      </w:r>
+      <w:proofErr w:type="spellEnd"/>
+    </w:p>
+    <w:p>
+      <w:pPr>
+        <w:pStyle w:val="HTMLPreformatted"/>
+        <w:shd w:val="clear" w:color="auto" w:fill="0B0A09"/>
+        <w:wordWrap w:val="0"/>
+        <w:rPr>
+          <w:rStyle w:val="gnd-iwgdh3b"/>
+          <w:rFonts w:ascii="Consolas" w:hAnsi="Consolas"/>
+          <w:color w:val="FCFFE0"/>
+          <w:bdr w:val="none" w:sz="0" w:space="0" w:color="auto" w:frame="1"/>
+        </w:rPr>
+      </w:pPr>
+      <w:r>
+        <w:rPr>
+          <w:rStyle w:val="gnd-iwgdh3b"/>
+          <w:rFonts w:ascii="Consolas" w:hAnsi="Consolas"/>
+          <w:color w:val="FCFFE0"/>
+          <w:bdr w:val="none" w:sz="0" w:space="0" w:color="auto" w:frame="1"/>
+        </w:rPr>
+        <w:t xml:space="preserve">  </w:t>
+      </w:r>
+      <w:r>
+        <w:rPr>
+          <w:rStyle w:val="gnd-iwgdh3b"/>
+          <w:rFonts w:ascii="Consolas" w:hAnsi="Consolas"/>
+          <w:i/>
+          <w:iCs/>
+          <w:color w:val="FCFFE0"/>
+          <w:bdr w:val="none" w:sz="0" w:space="0" w:color="auto" w:frame="1"/>
+        </w:rPr>
+        <w:t>&lt;</w:t>
+      </w:r>
+      <w:proofErr w:type="spellStart"/>
+      <w:r>
+        <w:rPr>
+          <w:rStyle w:val="gnd-iwgdh3b"/>
+          <w:rFonts w:ascii="Consolas" w:hAnsi="Consolas"/>
+          <w:i/>
+          <w:iCs/>
+          <w:color w:val="FCFFE0"/>
+          <w:bdr w:val="none" w:sz="0" w:space="0" w:color="auto" w:frame="1"/>
+        </w:rPr>
+        <w:t>fct</w:t>
+      </w:r>
+      <w:proofErr w:type="spellEnd"/>
+      <w:r>
+        <w:rPr>
+          <w:rStyle w:val="gnd-iwgdh3b"/>
+          <w:rFonts w:ascii="Consolas" w:hAnsi="Consolas"/>
+          <w:i/>
+          <w:iCs/>
+          <w:color w:val="FCFFE0"/>
+          <w:bdr w:val="none" w:sz="0" w:space="0" w:color="auto" w:frame="1"/>
+        </w:rPr>
+        <w:t>&gt;</w:t>
+      </w:r>
+      <w:r>
+        <w:rPr>
+          <w:rStyle w:val="gnd-iwgdh3b"/>
+          <w:rFonts w:ascii="Consolas" w:hAnsi="Consolas"/>
+          <w:color w:val="FCFFE0"/>
+          <w:bdr w:val="none" w:sz="0" w:space="0" w:color="auto" w:frame="1"/>
+        </w:rPr>
+        <w:t xml:space="preserve">      </w:t>
+      </w:r>
+      <w:r>
+        <w:rPr>
+          <w:rStyle w:val="gnd-iwgdh3b"/>
+          <w:rFonts w:ascii="Consolas" w:hAnsi="Consolas"/>
+          <w:i/>
+          <w:iCs/>
+          <w:color w:val="FCFFE0"/>
+          <w:bdr w:val="none" w:sz="0" w:space="0" w:color="auto" w:frame="1"/>
+        </w:rPr>
+        <w:t>&lt;int</w:t>
+      </w:r>
+      <w:proofErr w:type="gramStart"/>
+      <w:r>
+        <w:rPr>
+          <w:rStyle w:val="gnd-iwgdh3b"/>
+          <w:rFonts w:ascii="Consolas" w:hAnsi="Consolas"/>
+          <w:i/>
+          <w:iCs/>
+          <w:color w:val="FCFFE0"/>
+          <w:bdr w:val="none" w:sz="0" w:space="0" w:color="auto" w:frame="1"/>
+        </w:rPr>
+        <w:t>&gt;</w:t>
+      </w:r>
+      <w:r>
+        <w:rPr>
+          <w:rStyle w:val="gnd-iwgdh3b"/>
+          <w:rFonts w:ascii="Consolas" w:hAnsi="Consolas"/>
+          <w:color w:val="FCFFE0"/>
+          <w:bdr w:val="none" w:sz="0" w:space="0" w:color="auto" w:frame="1"/>
+        </w:rPr>
+        <w:t xml:space="preserve">  </w:t>
+      </w:r>
+      <w:r>
+        <w:rPr>
+          <w:rStyle w:val="gnd-iwgdh3b"/>
+          <w:rFonts w:ascii="Consolas" w:hAnsi="Consolas"/>
+          <w:i/>
+          <w:iCs/>
+          <w:color w:val="FCFFE0"/>
+          <w:bdr w:val="none" w:sz="0" w:space="0" w:color="auto" w:frame="1"/>
+        </w:rPr>
+        <w:t>&lt;</w:t>
+      </w:r>
+      <w:proofErr w:type="spellStart"/>
+      <w:proofErr w:type="gramEnd"/>
+      <w:r>
+        <w:rPr>
+          <w:rStyle w:val="gnd-iwgdh3b"/>
+          <w:rFonts w:ascii="Consolas" w:hAnsi="Consolas"/>
+          <w:i/>
+          <w:iCs/>
+          <w:color w:val="FCFFE0"/>
+          <w:bdr w:val="none" w:sz="0" w:space="0" w:color="auto" w:frame="1"/>
+        </w:rPr>
+        <w:t>dbl</w:t>
+      </w:r>
+      <w:proofErr w:type="spellEnd"/>
+      <w:r>
+        <w:rPr>
+          <w:rStyle w:val="gnd-iwgdh3b"/>
+          <w:rFonts w:ascii="Consolas" w:hAnsi="Consolas"/>
+          <w:i/>
+          <w:iCs/>
+          <w:color w:val="FCFFE0"/>
+          <w:bdr w:val="none" w:sz="0" w:space="0" w:color="auto" w:frame="1"/>
+        </w:rPr>
+        <w:t>&gt;</w:t>
+      </w:r>
+    </w:p>
+    <w:p>
+      <w:pPr>
+        <w:pStyle w:val="HTMLPreformatted"/>
+        <w:shd w:val="clear" w:color="auto" w:fill="0B0A09"/>
+        <w:wordWrap w:val="0"/>
+        <w:rPr>
+          <w:rStyle w:val="gnd-iwgdh3b"/>
+          <w:rFonts w:ascii="Consolas" w:hAnsi="Consolas"/>
+          <w:color w:val="FCFFE0"/>
+          <w:bdr w:val="none" w:sz="0" w:space="0" w:color="auto" w:frame="1"/>
+        </w:rPr>
+      </w:pPr>
+      <w:r>
+        <w:rPr>
+          <w:rStyle w:val="gnd-iwgdh3b"/>
+          <w:rFonts w:ascii="Consolas" w:hAnsi="Consolas"/>
+          <w:color w:val="FCFFE0"/>
+          <w:bdr w:val="none" w:sz="0" w:space="0" w:color="auto" w:frame="1"/>
+        </w:rPr>
+        <w:t>1 &lt;140         165 0.052</w:t>
+      </w:r>
+      <w:r>
+        <w:rPr>
+          <w:rStyle w:val="gnd-iwgdh3b"/>
+          <w:rFonts w:ascii="Consolas" w:hAnsi="Consolas"/>
+          <w:color w:val="FCFFE0"/>
+          <w:u w:val="single"/>
+          <w:bdr w:val="none" w:sz="0" w:space="0" w:color="auto" w:frame="1"/>
+        </w:rPr>
+        <w:t>3</w:t>
+      </w:r>
+    </w:p>
+    <w:p>
+      <w:pPr>
+        <w:pStyle w:val="HTMLPreformatted"/>
+        <w:shd w:val="clear" w:color="auto" w:fill="0B0A09"/>
+        <w:wordWrap w:val="0"/>
+        <w:rPr>
+          <w:rStyle w:val="gnd-iwgdh3b"/>
+          <w:rFonts w:ascii="Consolas" w:hAnsi="Consolas"/>
+          <w:color w:val="FCFFE0"/>
+          <w:bdr w:val="none" w:sz="0" w:space="0" w:color="auto" w:frame="1"/>
+        </w:rPr>
+      </w:pPr>
+      <w:r>
+        <w:rPr>
+          <w:rStyle w:val="gnd-iwgdh3b"/>
+          <w:rFonts w:ascii="Consolas" w:hAnsi="Consolas"/>
+          <w:color w:val="FCFFE0"/>
+          <w:bdr w:val="none" w:sz="0" w:space="0" w:color="auto" w:frame="1"/>
+        </w:rPr>
+        <w:t xml:space="preserve">2 140-170     </w:t>
+      </w:r>
+      <w:r>
+        <w:rPr>
+          <w:rStyle w:val="gnd-iwgdh3b"/>
+          <w:rFonts w:ascii="Consolas" w:hAnsi="Consolas"/>
+          <w:color w:val="FCFFE0"/>
+          <w:u w:val="single"/>
+          <w:bdr w:val="none" w:sz="0" w:space="0" w:color="auto" w:frame="1"/>
+        </w:rPr>
+        <w:t>1</w:t>
+      </w:r>
+      <w:r>
+        <w:rPr>
+          <w:rStyle w:val="gnd-iwgdh3b"/>
+          <w:rFonts w:ascii="Consolas" w:hAnsi="Consolas"/>
+          <w:color w:val="FCFFE0"/>
+          <w:bdr w:val="none" w:sz="0" w:space="0" w:color="auto" w:frame="1"/>
+        </w:rPr>
+        <w:t xml:space="preserve">391 0.441 </w:t>
+      </w:r>
+    </w:p>
+    <w:p>
+      <w:pPr>
+        <w:pStyle w:val="HTMLPreformatted"/>
+        <w:shd w:val="clear" w:color="auto" w:fill="0B0A09"/>
+        <w:wordWrap w:val="0"/>
+        <w:rPr>
+          <w:rStyle w:val="gnd-iwgdh3b"/>
+          <w:rFonts w:ascii="Consolas" w:hAnsi="Consolas"/>
+          <w:color w:val="FCFFE0"/>
+          <w:bdr w:val="none" w:sz="0" w:space="0" w:color="auto" w:frame="1"/>
+        </w:rPr>
+      </w:pPr>
+      <w:r>
+        <w:rPr>
+          <w:rStyle w:val="gnd-iwgdh3b"/>
+          <w:rFonts w:ascii="Consolas" w:hAnsi="Consolas"/>
+          <w:color w:val="FCFFE0"/>
+          <w:bdr w:val="none" w:sz="0" w:space="0" w:color="auto" w:frame="1"/>
+        </w:rPr>
+        <w:t xml:space="preserve">3 170-200     </w:t>
+      </w:r>
+      <w:r>
+        <w:rPr>
+          <w:rStyle w:val="gnd-iwgdh3b"/>
+          <w:rFonts w:ascii="Consolas" w:hAnsi="Consolas"/>
+          <w:color w:val="FCFFE0"/>
+          <w:u w:val="single"/>
+          <w:bdr w:val="none" w:sz="0" w:space="0" w:color="auto" w:frame="1"/>
+        </w:rPr>
+        <w:t>1</w:t>
+      </w:r>
+      <w:r>
+        <w:rPr>
+          <w:rStyle w:val="gnd-iwgdh3b"/>
+          <w:rFonts w:ascii="Consolas" w:hAnsi="Consolas"/>
+          <w:color w:val="FCFFE0"/>
+          <w:bdr w:val="none" w:sz="0" w:space="0" w:color="auto" w:frame="1"/>
+        </w:rPr>
+        <w:t xml:space="preserve">385 0.439 </w:t>
+      </w:r>
+    </w:p>
+    <w:p>
+      <w:pPr>
+        <w:pStyle w:val="HTMLPreformatted"/>
+        <w:shd w:val="clear" w:color="auto" w:fill="0B0A09"/>
+        <w:wordWrap w:val="0"/>
+        <w:rPr>
+          <w:rFonts w:ascii="Consolas" w:hAnsi="Consolas"/>
+          <w:color w:val="FCFFE0"/>
+        </w:rPr>
+      </w:pPr>
+      <w:r>
+        <w:rPr>
+          <w:rStyle w:val="gnd-iwgdh3b"/>
+          <w:rFonts w:ascii="Consolas" w:hAnsi="Consolas"/>
+          <w:color w:val="FCFFE0"/>
+          <w:bdr w:val="none" w:sz="0" w:space="0" w:color="auto" w:frame="1"/>
+        </w:rPr>
+        <w:t>4 &gt;200         213 0.067</w:t>
+      </w:r>
+      <w:r>
+        <w:rPr>
+          <w:rStyle w:val="gnd-iwgdh3b"/>
+          <w:rFonts w:ascii="Consolas" w:hAnsi="Consolas"/>
+          <w:color w:val="FCFFE0"/>
+          <w:u w:val="single"/>
+          <w:bdr w:val="none" w:sz="0" w:space="0" w:color="auto" w:frame="1"/>
+        </w:rPr>
+        <w:t>5</w:t>
+      </w:r>
+    </w:p>
+    <w:p>
+      <w:pPr>
         <w:spacing w:before="120" w:after="0" w:line="240" w:lineRule="auto"/>
-        <w:ind w:left="547"/>
-        <w:rPr>
-          <w:rFonts w:ascii="Calibri" w:eastAsia="Times New Roman" w:hAnsi="Calibri" w:cs="Calibri"/>
-          <w:color w:val="000000"/>
-        </w:rPr>
-      </w:pPr>
-    </w:p>
-    <w:p>
-      <w:pPr>
-        <w:spacing w:before="120" w:after="0" w:line="240" w:lineRule="auto"/>
-        <w:rPr>
-          <w:rFonts w:ascii="Calibri" w:eastAsia="Times New Roman" w:hAnsi="Calibri" w:cs="Calibri"/>
-          <w:color w:val="000000"/>
-        </w:rPr>
-      </w:pPr>
-    </w:p>
-    <w:p>
-      <w:pPr>
-        <w:spacing w:before="120" w:after="0" w:line="240" w:lineRule="auto"/>
-        <w:ind w:left="547"/>
         <w:rPr>
           <w:rFonts w:ascii="Calibri" w:eastAsia="Times New Roman" w:hAnsi="Calibri" w:cs="Calibri"/>
           <w:color w:val="000000"/>
@@ -2919,7 +5559,15 @@
                 <w:rFonts w:ascii="Calibri" w:eastAsia="Times New Roman" w:hAnsi="Calibri" w:cs="Calibri"/>
                 <w:color w:val="000000"/>
               </w:rPr>
-              <w:t>Create a variable for BMI (you will have to look up the equation). In the WCGS data, height is measured in inches and weight is measured in pounds. Provide summary statistics for BMI using the package of your choice.</w:t>
+              <w:t xml:space="preserve">Create a variable for BMI (you will have to look up the equation). In the WCGS </w:t>
+            </w:r>
+            <w:r>
+              <w:rPr>
+                <w:rFonts w:ascii="Calibri" w:eastAsia="Times New Roman" w:hAnsi="Calibri" w:cs="Calibri"/>
+                <w:color w:val="000000"/>
+              </w:rPr>
+              <w:lastRenderedPageBreak/>
+              <w:t>data, height is measured in inches and weight is measured in pounds. Provide summary statistics for BMI using the package of your choice.</w:t>
             </w:r>
           </w:p>
         </w:tc>
@@ -2934,6 +5582,8 @@
           <w:color w:val="000000"/>
         </w:rPr>
       </w:pPr>
+      <w:bookmarkStart w:id="0" w:name="_GoBack"/>
+      <w:bookmarkEnd w:id="0"/>
     </w:p>
     <w:p>
       <w:pPr>
@@ -3500,7 +6150,23 @@
                 <w:rFonts w:ascii="Calibri" w:eastAsia="Times New Roman" w:hAnsi="Calibri" w:cs="Calibri"/>
                 <w:color w:val="000000"/>
               </w:rPr>
-              <w:t>Calculate the total number of cigarettes that are smoked per day by all subjects in the data set (i.e., the sum of ncigs)</w:t>
+              <w:t xml:space="preserve">Calculate the total number of cigarettes that are smoked per day by all subjects in the data set (i.e., the sum of </w:t>
+            </w:r>
+            <w:proofErr w:type="spellStart"/>
+            <w:r>
+              <w:rPr>
+                <w:rFonts w:ascii="Calibri" w:eastAsia="Times New Roman" w:hAnsi="Calibri" w:cs="Calibri"/>
+                <w:color w:val="000000"/>
+              </w:rPr>
+              <w:t>ncigs</w:t>
+            </w:r>
+            <w:proofErr w:type="spellEnd"/>
+            <w:r>
+              <w:rPr>
+                <w:rFonts w:ascii="Calibri" w:eastAsia="Times New Roman" w:hAnsi="Calibri" w:cs="Calibri"/>
+                <w:color w:val="000000"/>
+              </w:rPr>
+              <w:t>)</w:t>
             </w:r>
             <w:r>
               <w:rPr>
@@ -3643,7 +6309,23 @@
                 <w:rFonts w:ascii="Calibri" w:eastAsia="Times New Roman" w:hAnsi="Calibri" w:cs="Calibri"/>
                 <w:color w:val="000000"/>
               </w:rPr>
-              <w:t>Provide a cross-tabulation of personality type (dibpat) by smoking status. What percent of Type A personalities smoke? What percent of Type B personalities smoke?</w:t>
+              <w:t>Provide a cross-tabulation of personality type (</w:t>
+            </w:r>
+            <w:proofErr w:type="spellStart"/>
+            <w:r>
+              <w:rPr>
+                <w:rFonts w:ascii="Calibri" w:eastAsia="Times New Roman" w:hAnsi="Calibri" w:cs="Calibri"/>
+                <w:color w:val="000000"/>
+              </w:rPr>
+              <w:t>dibpat</w:t>
+            </w:r>
+            <w:proofErr w:type="spellEnd"/>
+            <w:r>
+              <w:rPr>
+                <w:rFonts w:ascii="Calibri" w:eastAsia="Times New Roman" w:hAnsi="Calibri" w:cs="Calibri"/>
+                <w:color w:val="000000"/>
+              </w:rPr>
+              <w:t>) by smoking status. What percent of Type A personalities smoke? What percent of Type B personalities smoke?</w:t>
             </w:r>
           </w:p>
         </w:tc>
@@ -4068,7 +6750,23 @@
                 <w:rFonts w:ascii="Calibri" w:eastAsia="Times New Roman" w:hAnsi="Calibri" w:cs="Calibri"/>
                 <w:color w:val="000000"/>
               </w:rPr>
-              <w:t>Consider a SBP of 125 as “normal”. Is there any evidence that the mean SBP of individuals in this sample is different from 125?</w:t>
+              <w:t xml:space="preserve">Consider </w:t>
+            </w:r>
+            <w:proofErr w:type="gramStart"/>
+            <w:r>
+              <w:rPr>
+                <w:rFonts w:ascii="Calibri" w:eastAsia="Times New Roman" w:hAnsi="Calibri" w:cs="Calibri"/>
+                <w:color w:val="000000"/>
+              </w:rPr>
+              <w:t>a</w:t>
+            </w:r>
+            <w:proofErr w:type="gramEnd"/>
+            <w:r>
+              <w:rPr>
+                <w:rFonts w:ascii="Calibri" w:eastAsia="Times New Roman" w:hAnsi="Calibri" w:cs="Calibri"/>
+                <w:color w:val="000000"/>
+              </w:rPr>
+              <w:t xml:space="preserve"> SBP of 125 as “normal”. Is there any evidence that the mean SBP of individuals in this sample is different from 125?</w:t>
             </w:r>
           </w:p>
         </w:tc>
@@ -5103,7 +7801,23 @@
           <w:rFonts w:eastAsia="MS Mincho" w:cstheme="minorHAnsi"/>
           <w:lang w:eastAsia="ja-JP"/>
         </w:rPr>
-        <w:t>Use the “help” (?) function to determine how the “rnorm” function works.</w:t>
+        <w:t>Use the “help” (?) function to determine how the “</w:t>
+      </w:r>
+      <w:proofErr w:type="spellStart"/>
+      <w:r>
+        <w:rPr>
+          <w:rFonts w:eastAsia="MS Mincho" w:cstheme="minorHAnsi"/>
+          <w:lang w:eastAsia="ja-JP"/>
+        </w:rPr>
+        <w:t>rnorm</w:t>
+      </w:r>
+      <w:proofErr w:type="spellEnd"/>
+      <w:r>
+        <w:rPr>
+          <w:rFonts w:eastAsia="MS Mincho" w:cstheme="minorHAnsi"/>
+          <w:lang w:eastAsia="ja-JP"/>
+        </w:rPr>
+        <w:t>” function works.</w:t>
       </w:r>
     </w:p>
     <w:tbl>
@@ -5227,7 +7941,23 @@
                 <w:rFonts w:eastAsia="Times New Roman" w:cstheme="minorHAnsi"/>
                 <w:color w:val="000000"/>
               </w:rPr>
-              <w:t xml:space="preserve">Use the “rnorm” function to create a vector named “pop1” that contains of 30 samples from a population with </w:t>
+              <w:t>Use the “</w:t>
+            </w:r>
+            <w:proofErr w:type="spellStart"/>
+            <w:r>
+              <w:rPr>
+                <w:rFonts w:eastAsia="Times New Roman" w:cstheme="minorHAnsi"/>
+                <w:color w:val="000000"/>
+              </w:rPr>
+              <w:t>rnorm</w:t>
+            </w:r>
+            <w:proofErr w:type="spellEnd"/>
+            <w:r>
+              <w:rPr>
+                <w:rFonts w:eastAsia="Times New Roman" w:cstheme="minorHAnsi"/>
+                <w:color w:val="000000"/>
+              </w:rPr>
+              <w:t xml:space="preserve">” function to create a vector named “pop1” that contains of 30 samples from a population with </w:t>
             </w:r>
             <m:oMath>
               <m:r>
@@ -5259,7 +7989,23 @@
                 <w:rFonts w:eastAsia="Times New Roman" w:cstheme="minorHAnsi"/>
                 <w:color w:val="000000"/>
               </w:rPr>
-              <w:t>. Would the results of a t-test lead us to conclude that these samples are from populations with different means?</w:t>
+              <w:t>. Would the results of a t-test lead us to co</w:t>
+            </w:r>
+            <w:proofErr w:type="spellStart"/>
+            <w:r>
+              <w:rPr>
+                <w:rFonts w:eastAsia="Times New Roman" w:cstheme="minorHAnsi"/>
+                <w:color w:val="000000"/>
+              </w:rPr>
+              <w:t>nclude</w:t>
+            </w:r>
+            <w:proofErr w:type="spellEnd"/>
+            <w:r>
+              <w:rPr>
+                <w:rFonts w:eastAsia="Times New Roman" w:cstheme="minorHAnsi"/>
+                <w:color w:val="000000"/>
+              </w:rPr>
+              <w:t xml:space="preserve"> that these samples are from populations with different means?</w:t>
             </w:r>
           </w:p>
         </w:tc>
@@ -8084,7 +10830,7 @@
 </file>
 
 <file path=word/endnotes.xml><?xml version="1.0" encoding="utf-8"?>
-<w:endnotes xmlns:wpc="http://schemas.microsoft.com/office/word/2010/wordprocessingCanvas" xmlns:cx="http://schemas.microsoft.com/office/drawing/2014/chartex" xmlns:cx1="http://schemas.microsoft.com/office/drawing/2015/9/8/chartex" xmlns:cx2="http://schemas.microsoft.com/office/drawing/2015/10/21/chartex" xmlns:cx3="http://schemas.microsoft.com/office/drawing/2016/5/9/chartex" xmlns:cx4="http://schemas.microsoft.com/office/drawing/2016/5/10/chartex" xmlns:cx5="http://schemas.microsoft.com/office/drawing/2016/5/11/chartex" xmlns:cx6="http://schemas.microsoft.com/office/drawing/2016/5/12/chartex" xmlns:cx7="http://schemas.microsoft.com/office/drawing/2016/5/13/chartex" xmlns:cx8="http://schemas.microsoft.com/office/drawing/2016/5/14/chartex" xmlns:mc="http://schemas.openxmlformats.org/markup-compatibility/2006" xmlns:aink="http://schemas.microsoft.com/office/drawing/2016/ink" xmlns:am3d="http://schemas.microsoft.com/office/drawing/2017/model3d" xmlns:o="urn:schemas-microsoft-com:office:office" xmlns:r="http://schemas.openxmlformats.org/officeDocument/2006/relationships" xmlns:m="http://schemas.openxmlformats.org/officeDocument/2006/math" xmlns:v="urn:schemas-microsoft-com:vml" xmlns:wp14="http://schemas.microsoft.com/office/word/2010/wordprocessingDrawing" xmlns:wp="http://schemas.openxmlformats.org/drawingml/2006/wordprocessingDrawing" xmlns:w10="urn:schemas-microsoft-com:office:word" xmlns:w="http://schemas.openxmlformats.org/wordprocessingml/2006/main" xmlns:w14="http://schemas.microsoft.com/office/word/2010/wordml" xmlns:w15="http://schemas.microsoft.com/office/word/2012/wordml" xmlns:w16cex="http://schemas.microsoft.com/office/word/2018/wordml/cex" xmlns:w16cid="http://schemas.microsoft.com/office/word/2016/wordml/cid" xmlns:w16="http://schemas.microsoft.com/office/word/2018/wordml" xmlns:w16sdtdh="http://schemas.microsoft.com/office/word/2020/wordml/sdtdatahash" xmlns:w16se="http://schemas.microsoft.com/office/word/2015/wordml/symex" xmlns:wpg="http://schemas.microsoft.com/office/word/2010/wordprocessingGroup" xmlns:wpi="http://schemas.microsoft.com/office/word/2010/wordprocessingInk" xmlns:wne="http://schemas.microsoft.com/office/word/2006/wordml" xmlns:wps="http://schemas.microsoft.com/office/word/2010/wordprocessingShape" mc:Ignorable="w14 w15 w16se w16cid w16 w16cex w16sdtdh wp14">
+<w:endnotes xmlns:wpc="http://schemas.microsoft.com/office/word/2010/wordprocessingCanvas" xmlns:cx="http://schemas.microsoft.com/office/drawing/2014/chartex" xmlns:cx1="http://schemas.microsoft.com/office/drawing/2015/9/8/chartex" xmlns:cx2="http://schemas.microsoft.com/office/drawing/2015/10/21/chartex" xmlns:cx3="http://schemas.microsoft.com/office/drawing/2016/5/9/chartex" xmlns:cx4="http://schemas.microsoft.com/office/drawing/2016/5/10/chartex" xmlns:cx5="http://schemas.microsoft.com/office/drawing/2016/5/11/chartex" xmlns:cx6="http://schemas.microsoft.com/office/drawing/2016/5/12/chartex" xmlns:cx7="http://schemas.microsoft.com/office/drawing/2016/5/13/chartex" xmlns:cx8="http://schemas.microsoft.com/office/drawing/2016/5/14/chartex" xmlns:mc="http://schemas.openxmlformats.org/markup-compatibility/2006" xmlns:aink="http://schemas.microsoft.com/office/drawing/2016/ink" xmlns:am3d="http://schemas.microsoft.com/office/drawing/2017/model3d" xmlns:o="urn:schemas-microsoft-com:office:office" xmlns:r="http://schemas.openxmlformats.org/officeDocument/2006/relationships" xmlns:m="http://schemas.openxmlformats.org/officeDocument/2006/math" xmlns:v="urn:schemas-microsoft-com:vml" xmlns:wp14="http://schemas.microsoft.com/office/word/2010/wordprocessingDrawing" xmlns:wp="http://schemas.openxmlformats.org/drawingml/2006/wordprocessingDrawing" xmlns:w10="urn:schemas-microsoft-com:office:word" xmlns:w="http://schemas.openxmlformats.org/wordprocessingml/2006/main" xmlns:w14="http://schemas.microsoft.com/office/word/2010/wordml" xmlns:w15="http://schemas.microsoft.com/office/word/2012/wordml" xmlns:w16cex="http://schemas.microsoft.com/office/word/2018/wordml/cex" xmlns:w16cid="http://schemas.microsoft.com/office/word/2016/wordml/cid" xmlns:w16="http://schemas.microsoft.com/office/word/2018/wordml" xmlns:w16se="http://schemas.microsoft.com/office/word/2015/wordml/symex" xmlns:wpg="http://schemas.microsoft.com/office/word/2010/wordprocessingGroup" xmlns:wpi="http://schemas.microsoft.com/office/word/2010/wordprocessingInk" xmlns:wne="http://schemas.microsoft.com/office/word/2006/wordml" xmlns:wps="http://schemas.microsoft.com/office/word/2010/wordprocessingShape" mc:Ignorable="w14 w15 w16se w16cid w16 w16cex wp14">
   <w:endnote w:type="separator" w:id="-1">
     <w:p>
       <w:pPr>
@@ -8109,7 +10855,7 @@
 </file>
 
 <file path=word/footer1.xml><?xml version="1.0" encoding="utf-8"?>
-<w:ftr xmlns:wpc="http://schemas.microsoft.com/office/word/2010/wordprocessingCanvas" xmlns:cx="http://schemas.microsoft.com/office/drawing/2014/chartex" xmlns:cx1="http://schemas.microsoft.com/office/drawing/2015/9/8/chartex" xmlns:cx2="http://schemas.microsoft.com/office/drawing/2015/10/21/chartex" xmlns:cx3="http://schemas.microsoft.com/office/drawing/2016/5/9/chartex" xmlns:cx4="http://schemas.microsoft.com/office/drawing/2016/5/10/chartex" xmlns:cx5="http://schemas.microsoft.com/office/drawing/2016/5/11/chartex" xmlns:cx6="http://schemas.microsoft.com/office/drawing/2016/5/12/chartex" xmlns:cx7="http://schemas.microsoft.com/office/drawing/2016/5/13/chartex" xmlns:cx8="http://schemas.microsoft.com/office/drawing/2016/5/14/chartex" xmlns:mc="http://schemas.openxmlformats.org/markup-compatibility/2006" xmlns:aink="http://schemas.microsoft.com/office/drawing/2016/ink" xmlns:am3d="http://schemas.microsoft.com/office/drawing/2017/model3d" xmlns:o="urn:schemas-microsoft-com:office:office" xmlns:r="http://schemas.openxmlformats.org/officeDocument/2006/relationships" xmlns:m="http://schemas.openxmlformats.org/officeDocument/2006/math" xmlns:v="urn:schemas-microsoft-com:vml" xmlns:wp14="http://schemas.microsoft.com/office/word/2010/wordprocessingDrawing" xmlns:wp="http://schemas.openxmlformats.org/drawingml/2006/wordprocessingDrawing" xmlns:w10="urn:schemas-microsoft-com:office:word" xmlns:w="http://schemas.openxmlformats.org/wordprocessingml/2006/main" xmlns:w14="http://schemas.microsoft.com/office/word/2010/wordml" xmlns:w15="http://schemas.microsoft.com/office/word/2012/wordml" xmlns:w16cex="http://schemas.microsoft.com/office/word/2018/wordml/cex" xmlns:w16cid="http://schemas.microsoft.com/office/word/2016/wordml/cid" xmlns:w16="http://schemas.microsoft.com/office/word/2018/wordml" xmlns:w16sdtdh="http://schemas.microsoft.com/office/word/2020/wordml/sdtdatahash" xmlns:w16se="http://schemas.microsoft.com/office/word/2015/wordml/symex" xmlns:wpg="http://schemas.microsoft.com/office/word/2010/wordprocessingGroup" xmlns:wpi="http://schemas.microsoft.com/office/word/2010/wordprocessingInk" xmlns:wne="http://schemas.microsoft.com/office/word/2006/wordml" xmlns:wps="http://schemas.microsoft.com/office/word/2010/wordprocessingShape" mc:Ignorable="w14 w15 w16se w16cid w16 w16cex w16sdtdh wp14">
+<w:ftr xmlns:wpc="http://schemas.microsoft.com/office/word/2010/wordprocessingCanvas" xmlns:cx="http://schemas.microsoft.com/office/drawing/2014/chartex" xmlns:cx1="http://schemas.microsoft.com/office/drawing/2015/9/8/chartex" xmlns:cx2="http://schemas.microsoft.com/office/drawing/2015/10/21/chartex" xmlns:cx3="http://schemas.microsoft.com/office/drawing/2016/5/9/chartex" xmlns:cx4="http://schemas.microsoft.com/office/drawing/2016/5/10/chartex" xmlns:cx5="http://schemas.microsoft.com/office/drawing/2016/5/11/chartex" xmlns:cx6="http://schemas.microsoft.com/office/drawing/2016/5/12/chartex" xmlns:cx7="http://schemas.microsoft.com/office/drawing/2016/5/13/chartex" xmlns:cx8="http://schemas.microsoft.com/office/drawing/2016/5/14/chartex" xmlns:mc="http://schemas.openxmlformats.org/markup-compatibility/2006" xmlns:aink="http://schemas.microsoft.com/office/drawing/2016/ink" xmlns:am3d="http://schemas.microsoft.com/office/drawing/2017/model3d" xmlns:o="urn:schemas-microsoft-com:office:office" xmlns:r="http://schemas.openxmlformats.org/officeDocument/2006/relationships" xmlns:m="http://schemas.openxmlformats.org/officeDocument/2006/math" xmlns:v="urn:schemas-microsoft-com:vml" xmlns:wp14="http://schemas.microsoft.com/office/word/2010/wordprocessingDrawing" xmlns:wp="http://schemas.openxmlformats.org/drawingml/2006/wordprocessingDrawing" xmlns:w10="urn:schemas-microsoft-com:office:word" xmlns:w="http://schemas.openxmlformats.org/wordprocessingml/2006/main" xmlns:w14="http://schemas.microsoft.com/office/word/2010/wordml" xmlns:w15="http://schemas.microsoft.com/office/word/2012/wordml" xmlns:w16cex="http://schemas.microsoft.com/office/word/2018/wordml/cex" xmlns:w16cid="http://schemas.microsoft.com/office/word/2016/wordml/cid" xmlns:w16="http://schemas.microsoft.com/office/word/2018/wordml" xmlns:w16se="http://schemas.microsoft.com/office/word/2015/wordml/symex" xmlns:wpg="http://schemas.microsoft.com/office/word/2010/wordprocessingGroup" xmlns:wpi="http://schemas.microsoft.com/office/word/2010/wordprocessingInk" xmlns:wne="http://schemas.microsoft.com/office/word/2006/wordml" xmlns:wps="http://schemas.microsoft.com/office/word/2010/wordprocessingShape" mc:Ignorable="w14 w15 w16se w16cid w16 w16cex wp14">
   <w:p>
     <w:pPr>
       <w:pStyle w:val="Footer"/>
@@ -8145,7 +10891,7 @@
 </file>
 
 <file path=word/footnotes.xml><?xml version="1.0" encoding="utf-8"?>
-<w:footnotes xmlns:wpc="http://schemas.microsoft.com/office/word/2010/wordprocessingCanvas" xmlns:cx="http://schemas.microsoft.com/office/drawing/2014/chartex" xmlns:cx1="http://schemas.microsoft.com/office/drawing/2015/9/8/chartex" xmlns:cx2="http://schemas.microsoft.com/office/drawing/2015/10/21/chartex" xmlns:cx3="http://schemas.microsoft.com/office/drawing/2016/5/9/chartex" xmlns:cx4="http://schemas.microsoft.com/office/drawing/2016/5/10/chartex" xmlns:cx5="http://schemas.microsoft.com/office/drawing/2016/5/11/chartex" xmlns:cx6="http://schemas.microsoft.com/office/drawing/2016/5/12/chartex" xmlns:cx7="http://schemas.microsoft.com/office/drawing/2016/5/13/chartex" xmlns:cx8="http://schemas.microsoft.com/office/drawing/2016/5/14/chartex" xmlns:mc="http://schemas.openxmlformats.org/markup-compatibility/2006" xmlns:aink="http://schemas.microsoft.com/office/drawing/2016/ink" xmlns:am3d="http://schemas.microsoft.com/office/drawing/2017/model3d" xmlns:o="urn:schemas-microsoft-com:office:office" xmlns:r="http://schemas.openxmlformats.org/officeDocument/2006/relationships" xmlns:m="http://schemas.openxmlformats.org/officeDocument/2006/math" xmlns:v="urn:schemas-microsoft-com:vml" xmlns:wp14="http://schemas.microsoft.com/office/word/2010/wordprocessingDrawing" xmlns:wp="http://schemas.openxmlformats.org/drawingml/2006/wordprocessingDrawing" xmlns:w10="urn:schemas-microsoft-com:office:word" xmlns:w="http://schemas.openxmlformats.org/wordprocessingml/2006/main" xmlns:w14="http://schemas.microsoft.com/office/word/2010/wordml" xmlns:w15="http://schemas.microsoft.com/office/word/2012/wordml" xmlns:w16cex="http://schemas.microsoft.com/office/word/2018/wordml/cex" xmlns:w16cid="http://schemas.microsoft.com/office/word/2016/wordml/cid" xmlns:w16="http://schemas.microsoft.com/office/word/2018/wordml" xmlns:w16sdtdh="http://schemas.microsoft.com/office/word/2020/wordml/sdtdatahash" xmlns:w16se="http://schemas.microsoft.com/office/word/2015/wordml/symex" xmlns:wpg="http://schemas.microsoft.com/office/word/2010/wordprocessingGroup" xmlns:wpi="http://schemas.microsoft.com/office/word/2010/wordprocessingInk" xmlns:wne="http://schemas.microsoft.com/office/word/2006/wordml" xmlns:wps="http://schemas.microsoft.com/office/word/2010/wordprocessingShape" mc:Ignorable="w14 w15 w16se w16cid w16 w16cex w16sdtdh wp14">
+<w:footnotes xmlns:wpc="http://schemas.microsoft.com/office/word/2010/wordprocessingCanvas" xmlns:cx="http://schemas.microsoft.com/office/drawing/2014/chartex" xmlns:cx1="http://schemas.microsoft.com/office/drawing/2015/9/8/chartex" xmlns:cx2="http://schemas.microsoft.com/office/drawing/2015/10/21/chartex" xmlns:cx3="http://schemas.microsoft.com/office/drawing/2016/5/9/chartex" xmlns:cx4="http://schemas.microsoft.com/office/drawing/2016/5/10/chartex" xmlns:cx5="http://schemas.microsoft.com/office/drawing/2016/5/11/chartex" xmlns:cx6="http://schemas.microsoft.com/office/drawing/2016/5/12/chartex" xmlns:cx7="http://schemas.microsoft.com/office/drawing/2016/5/13/chartex" xmlns:cx8="http://schemas.microsoft.com/office/drawing/2016/5/14/chartex" xmlns:mc="http://schemas.openxmlformats.org/markup-compatibility/2006" xmlns:aink="http://schemas.microsoft.com/office/drawing/2016/ink" xmlns:am3d="http://schemas.microsoft.com/office/drawing/2017/model3d" xmlns:o="urn:schemas-microsoft-com:office:office" xmlns:r="http://schemas.openxmlformats.org/officeDocument/2006/relationships" xmlns:m="http://schemas.openxmlformats.org/officeDocument/2006/math" xmlns:v="urn:schemas-microsoft-com:vml" xmlns:wp14="http://schemas.microsoft.com/office/word/2010/wordprocessingDrawing" xmlns:wp="http://schemas.openxmlformats.org/drawingml/2006/wordprocessingDrawing" xmlns:w10="urn:schemas-microsoft-com:office:word" xmlns:w="http://schemas.openxmlformats.org/wordprocessingml/2006/main" xmlns:w14="http://schemas.microsoft.com/office/word/2010/wordml" xmlns:w15="http://schemas.microsoft.com/office/word/2012/wordml" xmlns:w16cex="http://schemas.microsoft.com/office/word/2018/wordml/cex" xmlns:w16cid="http://schemas.microsoft.com/office/word/2016/wordml/cid" xmlns:w16="http://schemas.microsoft.com/office/word/2018/wordml" xmlns:w16se="http://schemas.microsoft.com/office/word/2015/wordml/symex" xmlns:wpg="http://schemas.microsoft.com/office/word/2010/wordprocessingGroup" xmlns:wpi="http://schemas.microsoft.com/office/word/2010/wordprocessingInk" xmlns:wne="http://schemas.microsoft.com/office/word/2006/wordml" xmlns:wps="http://schemas.microsoft.com/office/word/2010/wordprocessingShape" mc:Ignorable="w14 w15 w16se w16cid w16 w16cex wp14">
   <w:footnote w:type="separator" w:id="-1">
     <w:p>
       <w:pPr>
@@ -8170,7 +10916,7 @@
 </file>
 
 <file path=word/numbering.xml><?xml version="1.0" encoding="utf-8"?>
-<w:numbering xmlns:wpc="http://schemas.microsoft.com/office/word/2010/wordprocessingCanvas" xmlns:cx="http://schemas.microsoft.com/office/drawing/2014/chartex" xmlns:cx1="http://schemas.microsoft.com/office/drawing/2015/9/8/chartex" xmlns:cx2="http://schemas.microsoft.com/office/drawing/2015/10/21/chartex" xmlns:cx3="http://schemas.microsoft.com/office/drawing/2016/5/9/chartex" xmlns:cx4="http://schemas.microsoft.com/office/drawing/2016/5/10/chartex" xmlns:cx5="http://schemas.microsoft.com/office/drawing/2016/5/11/chartex" xmlns:cx6="http://schemas.microsoft.com/office/drawing/2016/5/12/chartex" xmlns:cx7="http://schemas.microsoft.com/office/drawing/2016/5/13/chartex" xmlns:cx8="http://schemas.microsoft.com/office/drawing/2016/5/14/chartex" xmlns:mc="http://schemas.openxmlformats.org/markup-compatibility/2006" xmlns:aink="http://schemas.microsoft.com/office/drawing/2016/ink" xmlns:am3d="http://schemas.microsoft.com/office/drawing/2017/model3d" xmlns:o="urn:schemas-microsoft-com:office:office" xmlns:r="http://schemas.openxmlformats.org/officeDocument/2006/relationships" xmlns:m="http://schemas.openxmlformats.org/officeDocument/2006/math" xmlns:v="urn:schemas-microsoft-com:vml" xmlns:wp14="http://schemas.microsoft.com/office/word/2010/wordprocessingDrawing" xmlns:wp="http://schemas.openxmlformats.org/drawingml/2006/wordprocessingDrawing" xmlns:w10="urn:schemas-microsoft-com:office:word" xmlns:w="http://schemas.openxmlformats.org/wordprocessingml/2006/main" xmlns:w14="http://schemas.microsoft.com/office/word/2010/wordml" xmlns:w15="http://schemas.microsoft.com/office/word/2012/wordml" xmlns:w16cex="http://schemas.microsoft.com/office/word/2018/wordml/cex" xmlns:w16cid="http://schemas.microsoft.com/office/word/2016/wordml/cid" xmlns:w16="http://schemas.microsoft.com/office/word/2018/wordml" xmlns:w16sdtdh="http://schemas.microsoft.com/office/word/2020/wordml/sdtdatahash" xmlns:w16se="http://schemas.microsoft.com/office/word/2015/wordml/symex" xmlns:wpg="http://schemas.microsoft.com/office/word/2010/wordprocessingGroup" xmlns:wpi="http://schemas.microsoft.com/office/word/2010/wordprocessingInk" xmlns:wne="http://schemas.microsoft.com/office/word/2006/wordml" xmlns:wps="http://schemas.microsoft.com/office/word/2010/wordprocessingShape" mc:Ignorable="w14 w15 w16se w16cid w16 w16cex w16sdtdh wp14">
+<w:numbering xmlns:wpc="http://schemas.microsoft.com/office/word/2010/wordprocessingCanvas" xmlns:cx="http://schemas.microsoft.com/office/drawing/2014/chartex" xmlns:cx1="http://schemas.microsoft.com/office/drawing/2015/9/8/chartex" xmlns:cx2="http://schemas.microsoft.com/office/drawing/2015/10/21/chartex" xmlns:cx3="http://schemas.microsoft.com/office/drawing/2016/5/9/chartex" xmlns:cx4="http://schemas.microsoft.com/office/drawing/2016/5/10/chartex" xmlns:cx5="http://schemas.microsoft.com/office/drawing/2016/5/11/chartex" xmlns:cx6="http://schemas.microsoft.com/office/drawing/2016/5/12/chartex" xmlns:cx7="http://schemas.microsoft.com/office/drawing/2016/5/13/chartex" xmlns:cx8="http://schemas.microsoft.com/office/drawing/2016/5/14/chartex" xmlns:mc="http://schemas.openxmlformats.org/markup-compatibility/2006" xmlns:aink="http://schemas.microsoft.com/office/drawing/2016/ink" xmlns:am3d="http://schemas.microsoft.com/office/drawing/2017/model3d" xmlns:o="urn:schemas-microsoft-com:office:office" xmlns:r="http://schemas.openxmlformats.org/officeDocument/2006/relationships" xmlns:m="http://schemas.openxmlformats.org/officeDocument/2006/math" xmlns:v="urn:schemas-microsoft-com:vml" xmlns:wp14="http://schemas.microsoft.com/office/word/2010/wordprocessingDrawing" xmlns:wp="http://schemas.openxmlformats.org/drawingml/2006/wordprocessingDrawing" xmlns:w10="urn:schemas-microsoft-com:office:word" xmlns:w="http://schemas.openxmlformats.org/wordprocessingml/2006/main" xmlns:w14="http://schemas.microsoft.com/office/word/2010/wordml" xmlns:w15="http://schemas.microsoft.com/office/word/2012/wordml" xmlns:w16cex="http://schemas.microsoft.com/office/word/2018/wordml/cex" xmlns:w16cid="http://schemas.microsoft.com/office/word/2016/wordml/cid" xmlns:w16="http://schemas.microsoft.com/office/word/2018/wordml" xmlns:w16se="http://schemas.microsoft.com/office/word/2015/wordml/symex" xmlns:wpg="http://schemas.microsoft.com/office/word/2010/wordprocessingGroup" xmlns:wpi="http://schemas.microsoft.com/office/word/2010/wordprocessingInk" xmlns:wne="http://schemas.microsoft.com/office/word/2006/wordml" xmlns:wps="http://schemas.microsoft.com/office/word/2010/wordprocessingShape" mc:Ignorable="w14 w15 w16se w16cid w16 w16cex wp14">
   <w:abstractNum w:abstractNumId="0" w15:restartNumberingAfterBreak="0">
     <w:nsid w:val="1E170A5A"/>
     <w:multiLevelType w:val="hybridMultilevel"/>
@@ -9227,7 +11973,7 @@
 </file>
 
 <file path=word/styles.xml><?xml version="1.0" encoding="utf-8"?>
-<w:styles xmlns:mc="http://schemas.openxmlformats.org/markup-compatibility/2006" xmlns:r="http://schemas.openxmlformats.org/officeDocument/2006/relationships" xmlns:w="http://schemas.openxmlformats.org/wordprocessingml/2006/main" xmlns:w14="http://schemas.microsoft.com/office/word/2010/wordml" xmlns:w15="http://schemas.microsoft.com/office/word/2012/wordml" xmlns:w16cex="http://schemas.microsoft.com/office/word/2018/wordml/cex" xmlns:w16cid="http://schemas.microsoft.com/office/word/2016/wordml/cid" xmlns:w16="http://schemas.microsoft.com/office/word/2018/wordml" xmlns:w16sdtdh="http://schemas.microsoft.com/office/word/2020/wordml/sdtdatahash" xmlns:w16se="http://schemas.microsoft.com/office/word/2015/wordml/symex" mc:Ignorable="w14 w15 w16se w16cid w16 w16cex w16sdtdh">
+<w:styles xmlns:mc="http://schemas.openxmlformats.org/markup-compatibility/2006" xmlns:r="http://schemas.openxmlformats.org/officeDocument/2006/relationships" xmlns:w="http://schemas.openxmlformats.org/wordprocessingml/2006/main" xmlns:w14="http://schemas.microsoft.com/office/word/2010/wordml" xmlns:w15="http://schemas.microsoft.com/office/word/2012/wordml" xmlns:w16cex="http://schemas.microsoft.com/office/word/2018/wordml/cex" xmlns:w16cid="http://schemas.microsoft.com/office/word/2016/wordml/cid" xmlns:w16="http://schemas.microsoft.com/office/word/2018/wordml" xmlns:w16se="http://schemas.microsoft.com/office/word/2015/wordml/symex" mc:Ignorable="w14 w15 w16se w16cid w16 w16cex">
   <w:docDefaults>
     <w:rPrDefault>
       <w:rPr>
@@ -9792,6 +12538,67 @@
     <w:uiPriority w:val="99"/>
     <w:rsid w:val="00624211"/>
   </w:style>
+  <w:style w:type="paragraph" w:styleId="HTMLPreformatted">
+    <w:name w:val="HTML Preformatted"/>
+    <w:basedOn w:val="Normal"/>
+    <w:link w:val="HTMLPreformattedChar"/>
+    <w:uiPriority w:val="99"/>
+    <w:unhideWhenUsed/>
+    <w:rsid w:val="008B040D"/>
+    <w:pPr>
+      <w:tabs>
+        <w:tab w:val="left" w:pos="916"/>
+        <w:tab w:val="left" w:pos="1832"/>
+        <w:tab w:val="left" w:pos="2748"/>
+        <w:tab w:val="left" w:pos="3664"/>
+        <w:tab w:val="left" w:pos="4580"/>
+        <w:tab w:val="left" w:pos="5496"/>
+        <w:tab w:val="left" w:pos="6412"/>
+        <w:tab w:val="left" w:pos="7328"/>
+        <w:tab w:val="left" w:pos="8244"/>
+        <w:tab w:val="left" w:pos="9160"/>
+        <w:tab w:val="left" w:pos="10076"/>
+        <w:tab w:val="left" w:pos="10992"/>
+        <w:tab w:val="left" w:pos="11908"/>
+        <w:tab w:val="left" w:pos="12824"/>
+        <w:tab w:val="left" w:pos="13740"/>
+        <w:tab w:val="left" w:pos="14656"/>
+      </w:tabs>
+      <w:spacing w:after="0" w:line="240" w:lineRule="auto"/>
+    </w:pPr>
+    <w:rPr>
+      <w:rFonts w:ascii="Courier New" w:eastAsia="Times New Roman" w:hAnsi="Courier New" w:cs="Courier New"/>
+      <w:sz w:val="20"/>
+      <w:szCs w:val="20"/>
+    </w:rPr>
+  </w:style>
+  <w:style w:type="character" w:customStyle="1" w:styleId="HTMLPreformattedChar">
+    <w:name w:val="HTML Preformatted Char"/>
+    <w:basedOn w:val="DefaultParagraphFont"/>
+    <w:link w:val="HTMLPreformatted"/>
+    <w:uiPriority w:val="99"/>
+    <w:rsid w:val="008B040D"/>
+    <w:rPr>
+      <w:rFonts w:ascii="Courier New" w:eastAsia="Times New Roman" w:hAnsi="Courier New" w:cs="Courier New"/>
+      <w:sz w:val="20"/>
+      <w:szCs w:val="20"/>
+    </w:rPr>
+  </w:style>
+  <w:style w:type="character" w:customStyle="1" w:styleId="gnd-iwgdo3b">
+    <w:name w:val="gnd-iwgdo3b"/>
+    <w:basedOn w:val="DefaultParagraphFont"/>
+    <w:rsid w:val="008B040D"/>
+  </w:style>
+  <w:style w:type="character" w:customStyle="1" w:styleId="gnd-iwgdn2b">
+    <w:name w:val="gnd-iwgdn2b"/>
+    <w:basedOn w:val="DefaultParagraphFont"/>
+    <w:rsid w:val="008B040D"/>
+  </w:style>
+  <w:style w:type="character" w:customStyle="1" w:styleId="gnd-iwgdh3b">
+    <w:name w:val="gnd-iwgdh3b"/>
+    <w:basedOn w:val="DefaultParagraphFont"/>
+    <w:rsid w:val="008B040D"/>
+  </w:style>
 </w:styles>
 </file>
 

</xml_diff>